<commit_message>
Updated report doc and added exported pdf
</commit_message>
<xml_diff>
--- a/Lab 1/Lab 1 Submission/Report.docx
+++ b/Lab 1/Lab 1 Submission/Report.docx
@@ -238,7 +238,14 @@
           <w:sz w:val="24"/>
           <w:szCs w:val="24"/>
         </w:rPr>
-        <w:t>Z5404443</w:t>
+        <w:t>z</w:t>
+      </w:r>
+      <w:r>
+        <w:rPr>
+          <w:sz w:val="24"/>
+          <w:szCs w:val="24"/>
+        </w:rPr>
+        <w:t>5404443</w:t>
       </w:r>
     </w:p>
     <w:p>
@@ -676,8 +683,13 @@
                         <w:jc w:val="center"/>
                       </w:pPr>
                       <w:r>
-                        <w:t>python tempdes.py fecdba9876543210 0123456789abcdef test.txt mytest.des</w:t>
+                        <w:t xml:space="preserve">python tempdes.py fecdba9876543210 0123456789abcdef test.txt </w:t>
                       </w:r>
+                      <w:proofErr w:type="spellStart"/>
+                      <w:r>
+                        <w:t>mytest.des</w:t>
+                      </w:r>
+                      <w:proofErr w:type="spellEnd"/>
                     </w:p>
                   </w:txbxContent>
                 </v:textbox>
@@ -739,7 +751,25 @@
           <w:sz w:val="24"/>
           <w:szCs w:val="24"/>
         </w:rPr>
-        <w:t xml:space="preserve">Argument Explanation: </w:t>
+        <w:t xml:space="preserve">Argument </w:t>
+      </w:r>
+      <w:r>
+        <w:rPr>
+          <w:b/>
+          <w:bCs/>
+          <w:sz w:val="24"/>
+          <w:szCs w:val="24"/>
+        </w:rPr>
+        <w:t>Details</w:t>
+      </w:r>
+      <w:r>
+        <w:rPr>
+          <w:b/>
+          <w:bCs/>
+          <w:sz w:val="24"/>
+          <w:szCs w:val="24"/>
+        </w:rPr>
+        <w:t xml:space="preserve">: </w:t>
       </w:r>
     </w:p>
     <w:p>
@@ -904,13 +934,10 @@
     <w:p>
       <w:pPr>
         <w:pStyle w:val="ListParagraph"/>
-        <w:numPr>
-          <w:ilvl w:val="1"/>
-          <w:numId w:val="1"/>
-        </w:numPr>
         <w:tabs>
           <w:tab w:val="left" w:pos="2505"/>
         </w:tabs>
+        <w:ind w:left="1440"/>
         <w:rPr>
           <w:sz w:val="24"/>
           <w:szCs w:val="24"/>
@@ -1002,7 +1029,63 @@
           <w:sz w:val="24"/>
           <w:szCs w:val="24"/>
         </w:rPr>
-        <w:t xml:space="preserve">DES encryption’s input shall be multiple of 8 octets. If the Length of the input is less than that, padding is required. </w:t>
+        <w:t xml:space="preserve">DES encryption input </w:t>
+      </w:r>
+      <w:r>
+        <w:rPr>
+          <w:sz w:val="24"/>
+          <w:szCs w:val="24"/>
+        </w:rPr>
+        <w:t>should</w:t>
+      </w:r>
+      <w:r>
+        <w:rPr>
+          <w:sz w:val="24"/>
+          <w:szCs w:val="24"/>
+        </w:rPr>
+        <w:t xml:space="preserve"> be multiple of 8 </w:t>
+      </w:r>
+      <w:r>
+        <w:rPr>
+          <w:sz w:val="24"/>
+          <w:szCs w:val="24"/>
+        </w:rPr>
+        <w:t>bytes</w:t>
+      </w:r>
+      <w:r>
+        <w:rPr>
+          <w:sz w:val="24"/>
+          <w:szCs w:val="24"/>
+        </w:rPr>
+        <w:t xml:space="preserve">. </w:t>
+      </w:r>
+      <w:r>
+        <w:rPr>
+          <w:sz w:val="24"/>
+          <w:szCs w:val="24"/>
+        </w:rPr>
+        <w:t xml:space="preserve">If this is not the </w:t>
+      </w:r>
+      <w:r>
+        <w:rPr>
+          <w:sz w:val="24"/>
+          <w:szCs w:val="24"/>
+        </w:rPr>
+        <w:t>case,</w:t>
+      </w:r>
+      <w:r>
+        <w:rPr>
+          <w:sz w:val="24"/>
+          <w:szCs w:val="24"/>
+        </w:rPr>
+        <w:t xml:space="preserve"> then we will pad it </w:t>
+      </w:r>
+      <w:r>
+        <w:rPr>
+          <w:sz w:val="24"/>
+          <w:szCs w:val="24"/>
+        </w:rPr>
+        <w:t>to satisfy the requirement.</w:t>
       </w:r>
     </w:p>
     <w:p>
@@ -1025,7 +1108,21 @@
           <w:sz w:val="24"/>
           <w:szCs w:val="24"/>
         </w:rPr>
-        <w:t xml:space="preserve">Firstly, line 14 will read the file according to Argument 3. </w:t>
+        <w:t xml:space="preserve">Firstly, line 14 will read the file according to </w:t>
+      </w:r>
+      <w:r>
+        <w:rPr>
+          <w:sz w:val="24"/>
+          <w:szCs w:val="24"/>
+        </w:rPr>
+        <w:t>a</w:t>
+      </w:r>
+      <w:r>
+        <w:rPr>
+          <w:sz w:val="24"/>
+          <w:szCs w:val="24"/>
+        </w:rPr>
+        <w:t xml:space="preserve">rgument 3. </w:t>
       </w:r>
     </w:p>
     <w:p>
@@ -1050,7 +1147,49 @@
           <w:sz w:val="24"/>
           <w:szCs w:val="24"/>
         </w:rPr>
-        <w:t>Secondly, the program will check whether the Length of the input is multiple of 8 bytes. If yes, will return the input itself. Else it will detect how many missing bytes are and add the Padding accordingly.</w:t>
+        <w:t xml:space="preserve">Secondly, the program will check whether the </w:t>
+      </w:r>
+      <w:r>
+        <w:rPr>
+          <w:sz w:val="24"/>
+          <w:szCs w:val="24"/>
+        </w:rPr>
+        <w:t>l</w:t>
+      </w:r>
+      <w:r>
+        <w:rPr>
+          <w:sz w:val="24"/>
+          <w:szCs w:val="24"/>
+        </w:rPr>
+        <w:t xml:space="preserve">ength of the input is multiple of 8 bytes. If </w:t>
+      </w:r>
+      <w:r>
+        <w:rPr>
+          <w:sz w:val="24"/>
+          <w:szCs w:val="24"/>
+        </w:rPr>
+        <w:t>true</w:t>
+      </w:r>
+      <w:r>
+        <w:rPr>
+          <w:sz w:val="24"/>
+          <w:szCs w:val="24"/>
+        </w:rPr>
+        <w:t>, will return the input itself</w:t>
+      </w:r>
+      <w:r>
+        <w:rPr>
+          <w:sz w:val="24"/>
+          <w:szCs w:val="24"/>
+        </w:rPr>
+        <w:t xml:space="preserve"> unmodified</w:t>
+      </w:r>
+      <w:r>
+        <w:rPr>
+          <w:sz w:val="24"/>
+          <w:szCs w:val="24"/>
+        </w:rPr>
+        <w:t>. Else it will detect how many missing bytes are and add the Padding accordingly.</w:t>
       </w:r>
     </w:p>
     <w:p>
@@ -1471,7 +1610,14 @@
           <w:b/>
           <w:bCs/>
         </w:rPr>
-        <w:t>Performance Measures for Various Algorithm</w:t>
+        <w:t xml:space="preserve">Performance Measures for </w:t>
+      </w:r>
+      <w:r>
+        <w:rPr>
+          <w:b/>
+          <w:bCs/>
+        </w:rPr>
+        <w:t>various algorithms</w:t>
       </w:r>
       <w:r>
         <w:rPr>
@@ -1483,11 +1629,368 @@
     </w:p>
     <w:p>
       <w:pPr>
-        <w:pStyle w:val="ListParagraph"/>
-        <w:numPr>
-          <w:ilvl w:val="0"/>
-          <w:numId w:val="1"/>
-        </w:numPr>
+        <w:pStyle w:val="Heading3"/>
+        <w:rPr>
+          <w:b/>
+          <w:bCs/>
+        </w:rPr>
+      </w:pPr>
+      <w:r>
+        <w:rPr>
+          <w:b/>
+          <w:bCs/>
+        </w:rPr>
+        <w:t>File</w:t>
+      </w:r>
+      <w:r>
+        <w:rPr>
+          <w:b/>
+          <w:bCs/>
+        </w:rPr>
+        <w:t xml:space="preserve"> and </w:t>
+      </w:r>
+      <w:r>
+        <w:rPr>
+          <w:b/>
+          <w:bCs/>
+        </w:rPr>
+        <w:t>d</w:t>
+      </w:r>
+      <w:r>
+        <w:rPr>
+          <w:b/>
+          <w:bCs/>
+        </w:rPr>
+        <w:t>irectory</w:t>
+      </w:r>
+      <w:r>
+        <w:rPr>
+          <w:b/>
+          <w:bCs/>
+        </w:rPr>
+        <w:t xml:space="preserve"> </w:t>
+      </w:r>
+      <w:r>
+        <w:rPr>
+          <w:b/>
+          <w:bCs/>
+        </w:rPr>
+        <w:t>s</w:t>
+      </w:r>
+      <w:r>
+        <w:rPr>
+          <w:b/>
+          <w:bCs/>
+        </w:rPr>
+        <w:t>tructure</w:t>
+      </w:r>
+      <w:r>
+        <w:rPr>
+          <w:b/>
+          <w:bCs/>
+        </w:rPr>
+        <w:t>:</w:t>
+      </w:r>
+    </w:p>
+    <w:tbl>
+      <w:tblPr>
+        <w:tblStyle w:val="TableGrid"/>
+        <w:tblW w:w="9220" w:type="dxa"/>
+        <w:tblInd w:w="360" w:type="dxa"/>
+        <w:tblLook w:val="04A0" w:firstRow="1" w:lastRow="0" w:firstColumn="1" w:lastColumn="0" w:noHBand="0" w:noVBand="1"/>
+      </w:tblPr>
+      <w:tblGrid>
+        <w:gridCol w:w="4610"/>
+        <w:gridCol w:w="4610"/>
+      </w:tblGrid>
+      <w:tr>
+        <w:trPr>
+          <w:trHeight w:val="406"/>
+        </w:trPr>
+        <w:tc>
+          <w:tcPr>
+            <w:tcW w:w="4610" w:type="dxa"/>
+          </w:tcPr>
+          <w:p>
+            <w:pPr>
+              <w:rPr>
+                <w:b/>
+                <w:bCs/>
+              </w:rPr>
+            </w:pPr>
+            <w:r>
+              <w:rPr>
+                <w:b/>
+                <w:bCs/>
+              </w:rPr>
+              <w:t>File</w:t>
+            </w:r>
+            <w:r>
+              <w:rPr>
+                <w:b/>
+                <w:bCs/>
+              </w:rPr>
+              <w:t xml:space="preserve">/Directory </w:t>
+            </w:r>
+            <w:r>
+              <w:rPr>
+                <w:b/>
+                <w:bCs/>
+              </w:rPr>
+              <w:t>name</w:t>
+            </w:r>
+            <w:r>
+              <w:rPr>
+                <w:b/>
+                <w:bCs/>
+              </w:rPr>
+              <w:t>:</w:t>
+            </w:r>
+          </w:p>
+        </w:tc>
+        <w:tc>
+          <w:tcPr>
+            <w:tcW w:w="4610" w:type="dxa"/>
+          </w:tcPr>
+          <w:p>
+            <w:pPr>
+              <w:rPr>
+                <w:b/>
+                <w:bCs/>
+              </w:rPr>
+            </w:pPr>
+            <w:r>
+              <w:rPr>
+                <w:b/>
+                <w:bCs/>
+              </w:rPr>
+              <w:t>Description</w:t>
+            </w:r>
+            <w:r>
+              <w:rPr>
+                <w:b/>
+                <w:bCs/>
+              </w:rPr>
+              <w:t>:</w:t>
+            </w:r>
+          </w:p>
+        </w:tc>
+      </w:tr>
+      <w:tr>
+        <w:trPr>
+          <w:trHeight w:val="1201"/>
+        </w:trPr>
+        <w:tc>
+          <w:tcPr>
+            <w:tcW w:w="4610" w:type="dxa"/>
+          </w:tcPr>
+          <w:p>
+            <w:r>
+              <w:t>TestFile</w:t>
+            </w:r>
+          </w:p>
+        </w:tc>
+        <w:tc>
+          <w:tcPr>
+            <w:tcW w:w="4610" w:type="dxa"/>
+          </w:tcPr>
+          <w:p>
+            <w:r>
+              <w:t>Include</w:t>
+            </w:r>
+            <w:r>
+              <w:t>s</w:t>
+            </w:r>
+            <w:r>
+              <w:t xml:space="preserve"> all the Plaintext files with different </w:t>
+            </w:r>
+            <w:r>
+              <w:t>sizes</w:t>
+            </w:r>
+            <w:r>
+              <w:t xml:space="preserve"> that are used to </w:t>
+            </w:r>
+            <w:r>
+              <w:t>examine performance of the various algorithms</w:t>
+            </w:r>
+          </w:p>
+        </w:tc>
+      </w:tr>
+      <w:tr>
+        <w:trPr>
+          <w:trHeight w:val="406"/>
+        </w:trPr>
+        <w:tc>
+          <w:tcPr>
+            <w:tcW w:w="4610" w:type="dxa"/>
+          </w:tcPr>
+          <w:p>
+            <w:r>
+              <w:t>tempdes.py</w:t>
+            </w:r>
+          </w:p>
+        </w:tc>
+        <w:tc>
+          <w:tcPr>
+            <w:tcW w:w="4610" w:type="dxa"/>
+          </w:tcPr>
+          <w:p>
+            <w:r>
+              <w:t>DES CBC Algorithm</w:t>
+            </w:r>
+          </w:p>
+        </w:tc>
+      </w:tr>
+      <w:tr>
+        <w:trPr>
+          <w:trHeight w:val="385"/>
+        </w:trPr>
+        <w:tc>
+          <w:tcPr>
+            <w:tcW w:w="4610" w:type="dxa"/>
+          </w:tcPr>
+          <w:p>
+            <w:r>
+              <w:t>tempaes.py</w:t>
+            </w:r>
+          </w:p>
+        </w:tc>
+        <w:tc>
+          <w:tcPr>
+            <w:tcW w:w="4610" w:type="dxa"/>
+          </w:tcPr>
+          <w:p>
+            <w:r>
+              <w:t>AES CBC Algorithm</w:t>
+            </w:r>
+          </w:p>
+        </w:tc>
+      </w:tr>
+      <w:tr>
+        <w:trPr>
+          <w:trHeight w:val="406"/>
+        </w:trPr>
+        <w:tc>
+          <w:tcPr>
+            <w:tcW w:w="4610" w:type="dxa"/>
+          </w:tcPr>
+          <w:p>
+            <w:r>
+              <w:t>temprsa.py</w:t>
+            </w:r>
+          </w:p>
+        </w:tc>
+        <w:tc>
+          <w:tcPr>
+            <w:tcW w:w="4610" w:type="dxa"/>
+          </w:tcPr>
+          <w:p>
+            <w:r>
+              <w:t xml:space="preserve">RSA Algorithm </w:t>
+            </w:r>
+          </w:p>
+        </w:tc>
+      </w:tr>
+      <w:tr>
+        <w:trPr>
+          <w:trHeight w:val="385"/>
+        </w:trPr>
+        <w:tc>
+          <w:tcPr>
+            <w:tcW w:w="4610" w:type="dxa"/>
+          </w:tcPr>
+          <w:p>
+            <w:r>
+              <w:t>tempsha1</w:t>
+            </w:r>
+            <w:r>
+              <w:t>.py</w:t>
+            </w:r>
+          </w:p>
+        </w:tc>
+        <w:tc>
+          <w:tcPr>
+            <w:tcW w:w="4610" w:type="dxa"/>
+          </w:tcPr>
+          <w:p>
+            <w:r>
+              <w:t xml:space="preserve">SHA-1 Algorithm </w:t>
+            </w:r>
+          </w:p>
+        </w:tc>
+      </w:tr>
+      <w:tr>
+        <w:trPr>
+          <w:trHeight w:val="406"/>
+        </w:trPr>
+        <w:tc>
+          <w:tcPr>
+            <w:tcW w:w="4610" w:type="dxa"/>
+          </w:tcPr>
+          <w:p>
+            <w:r>
+              <w:t>tempHMAC.py</w:t>
+            </w:r>
+          </w:p>
+        </w:tc>
+        <w:tc>
+          <w:tcPr>
+            <w:tcW w:w="4610" w:type="dxa"/>
+          </w:tcPr>
+          <w:p>
+            <w:r>
+              <w:t>IHMAC Signature Algorithm</w:t>
+            </w:r>
+          </w:p>
+        </w:tc>
+      </w:tr>
+      <w:tr>
+        <w:trPr>
+          <w:trHeight w:val="874"/>
+        </w:trPr>
+        <w:tc>
+          <w:tcPr>
+            <w:tcW w:w="4610" w:type="dxa"/>
+          </w:tcPr>
+          <w:p>
+            <w:r>
+              <w:t>algPerformance.py</w:t>
+            </w:r>
+          </w:p>
+        </w:tc>
+        <w:tc>
+          <w:tcPr>
+            <w:tcW w:w="4610" w:type="dxa"/>
+          </w:tcPr>
+          <w:p>
+            <w:r>
+              <w:t>Simple script that runs the above algorithms on the plaintext files, and prints out summary statistics based on timing performance</w:t>
+            </w:r>
+          </w:p>
+          <w:p/>
+        </w:tc>
+      </w:tr>
+    </w:tbl>
+    <w:p/>
+    <w:p/>
+    <w:p>
+      <w:pPr>
+        <w:pStyle w:val="Heading3"/>
+        <w:rPr>
+          <w:b/>
+          <w:bCs/>
+        </w:rPr>
+      </w:pPr>
+      <w:r>
+        <w:rPr>
+          <w:b/>
+          <w:bCs/>
+        </w:rPr>
+        <w:t>Code Testing:</w:t>
+      </w:r>
+    </w:p>
+    <w:p>
+      <w:pPr>
         <w:tabs>
           <w:tab w:val="left" w:pos="2505"/>
         </w:tabs>
@@ -1601,11 +2104,7 @@
           </mc:Choice>
           <mc:Fallback>
             <w:pict>
-              <v:shapetype w14:anchorId="0EFFE300" id="_x0000_t202" coordsize="21600,21600" o:spt="202" path="m,l,21600r21600,l21600,xe">
-                <v:stroke joinstyle="miter"/>
-                <v:path gradientshapeok="t" o:connecttype="rect"/>
-              </v:shapetype>
-              <v:shape id="_x0000_s1027" type="#_x0000_t202" style="position:absolute;left:0;text-align:left;margin-left:0;margin-top:26.05pt;width:423pt;height:26.25pt;z-index:251661312;visibility:visible;mso-wrap-style:square;mso-width-percent:0;mso-height-percent:0;mso-wrap-distance-left:9pt;mso-wrap-distance-top:3.6pt;mso-wrap-distance-right:9pt;mso-wrap-distance-bottom:3.6pt;mso-position-horizontal:absolute;mso-position-horizontal-relative:text;mso-position-vertical:absolute;mso-position-vertical-relative:text;mso-width-percent:0;mso-height-percent:0;mso-width-relative:margin;mso-height-relative:margin;v-text-anchor:top" o:gfxdata="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">
+              <v:shape w14:anchorId="0EFFE300" id="_x0000_s1027" type="#_x0000_t202" style="position:absolute;margin-left:0;margin-top:26.05pt;width:423pt;height:26.25pt;z-index:251661312;visibility:visible;mso-wrap-style:square;mso-width-percent:0;mso-height-percent:0;mso-wrap-distance-left:9pt;mso-wrap-distance-top:3.6pt;mso-wrap-distance-right:9pt;mso-wrap-distance-bottom:3.6pt;mso-position-horizontal:absolute;mso-position-horizontal-relative:text;mso-position-vertical:absolute;mso-position-vertical-relative:text;mso-width-percent:0;mso-height-percent:0;mso-width-relative:margin;mso-height-relative:margin;v-text-anchor:top" o:gfxdata="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">
                 <v:textbox>
                   <w:txbxContent>
                     <w:p>
@@ -1657,7 +2156,34 @@
           <w:sz w:val="24"/>
           <w:szCs w:val="24"/>
         </w:rPr>
-        <w:t>Please run the following argument to test the Outcome</w:t>
+        <w:t xml:space="preserve">Please run the following </w:t>
+      </w:r>
+      <w:r>
+        <w:rPr>
+          <w:b/>
+          <w:bCs/>
+          <w:sz w:val="24"/>
+          <w:szCs w:val="24"/>
+        </w:rPr>
+        <w:t>command</w:t>
+      </w:r>
+      <w:r>
+        <w:rPr>
+          <w:b/>
+          <w:bCs/>
+          <w:sz w:val="24"/>
+          <w:szCs w:val="24"/>
+        </w:rPr>
+        <w:t xml:space="preserve"> to </w:t>
+      </w:r>
+      <w:r>
+        <w:rPr>
+          <w:b/>
+          <w:bCs/>
+          <w:sz w:val="24"/>
+          <w:szCs w:val="24"/>
+        </w:rPr>
+        <w:t>test the performance</w:t>
       </w:r>
     </w:p>
     <w:p>
@@ -1676,22 +2202,19 @@
           <w:sz w:val="24"/>
           <w:szCs w:val="24"/>
         </w:rPr>
-        <w:t xml:space="preserve">The command above will run all the encryption algorithms that have specified on the requirement and </w:t>
-      </w:r>
-      <w:r>
-        <w:rPr>
-          <w:sz w:val="24"/>
-          <w:szCs w:val="24"/>
-        </w:rPr>
-        <w:t>print</w:t>
-      </w:r>
-      <w:r>
-        <w:rPr>
-          <w:sz w:val="24"/>
-          <w:szCs w:val="24"/>
-        </w:rPr>
-        <w:t xml:space="preserve"> out the Encryption time and Decryption according to the Algorithm.</w:t>
-      </w:r>
+        <w:t>The command above will run all the encryption algorithms that have specified on the requirement and print out the Encryption time and Decryption according to the Algorithm.</w:t>
+      </w:r>
+    </w:p>
+    <w:p>
+      <w:pPr>
+        <w:tabs>
+          <w:tab w:val="left" w:pos="2505"/>
+        </w:tabs>
+        <w:rPr>
+          <w:sz w:val="24"/>
+          <w:szCs w:val="24"/>
+        </w:rPr>
+      </w:pPr>
     </w:p>
     <w:p>
       <w:pPr>
@@ -1718,6 +2241,2654 @@
           <w:szCs w:val="24"/>
         </w:rPr>
       </w:pPr>
+    </w:p>
+    <w:p>
+      <w:pPr>
+        <w:tabs>
+          <w:tab w:val="left" w:pos="2505"/>
+        </w:tabs>
+        <w:jc w:val="both"/>
+        <w:rPr>
+          <w:b/>
+          <w:bCs/>
+          <w:sz w:val="24"/>
+          <w:szCs w:val="24"/>
+        </w:rPr>
+      </w:pPr>
+    </w:p>
+    <w:p>
+      <w:pPr>
+        <w:tabs>
+          <w:tab w:val="left" w:pos="2505"/>
+        </w:tabs>
+        <w:jc w:val="both"/>
+        <w:rPr>
+          <w:b/>
+          <w:bCs/>
+          <w:sz w:val="24"/>
+          <w:szCs w:val="24"/>
+        </w:rPr>
+      </w:pPr>
+    </w:p>
+    <w:p>
+      <w:pPr>
+        <w:tabs>
+          <w:tab w:val="left" w:pos="2505"/>
+        </w:tabs>
+        <w:jc w:val="both"/>
+        <w:rPr>
+          <w:b/>
+          <w:bCs/>
+          <w:sz w:val="24"/>
+          <w:szCs w:val="24"/>
+        </w:rPr>
+      </w:pPr>
+    </w:p>
+    <w:p>
+      <w:pPr>
+        <w:tabs>
+          <w:tab w:val="left" w:pos="2505"/>
+        </w:tabs>
+        <w:jc w:val="both"/>
+        <w:rPr>
+          <w:b/>
+          <w:bCs/>
+          <w:sz w:val="24"/>
+          <w:szCs w:val="24"/>
+        </w:rPr>
+      </w:pPr>
+    </w:p>
+    <w:p>
+      <w:pPr>
+        <w:tabs>
+          <w:tab w:val="left" w:pos="2505"/>
+        </w:tabs>
+        <w:jc w:val="both"/>
+        <w:rPr>
+          <w:b/>
+          <w:bCs/>
+          <w:sz w:val="24"/>
+          <w:szCs w:val="24"/>
+        </w:rPr>
+      </w:pPr>
+    </w:p>
+    <w:p>
+      <w:pPr>
+        <w:tabs>
+          <w:tab w:val="left" w:pos="2505"/>
+        </w:tabs>
+        <w:jc w:val="both"/>
+        <w:rPr>
+          <w:b/>
+          <w:bCs/>
+          <w:sz w:val="24"/>
+          <w:szCs w:val="24"/>
+        </w:rPr>
+      </w:pPr>
+    </w:p>
+    <w:p/>
+    <w:p>
+      <w:r>
+        <w:rPr>
+          <w:noProof/>
+        </w:rPr>
+        <w:lastRenderedPageBreak/>
+        <w:drawing>
+          <wp:inline distT="0" distB="0" distL="0" distR="0" wp14:anchorId="7C8FFD83" wp14:editId="51DA38EE">
+            <wp:extent cx="4534533" cy="2724530"/>
+            <wp:effectExtent l="0" t="0" r="0" b="0"/>
+            <wp:docPr id="2" name="Picture 2" descr="Chart, line chart&#10;&#10;Description automatically generated"/>
+            <wp:cNvGraphicFramePr>
+              <a:graphicFrameLocks xmlns:a="http://schemas.openxmlformats.org/drawingml/2006/main" noChangeAspect="1"/>
+            </wp:cNvGraphicFramePr>
+            <a:graphic xmlns:a="http://schemas.openxmlformats.org/drawingml/2006/main">
+              <a:graphicData uri="http://schemas.openxmlformats.org/drawingml/2006/picture">
+                <pic:pic xmlns:pic="http://schemas.openxmlformats.org/drawingml/2006/picture">
+                  <pic:nvPicPr>
+                    <pic:cNvPr id="2" name="Picture 2" descr="Chart, line chart&#10;&#10;Description automatically generated"/>
+                    <pic:cNvPicPr/>
+                  </pic:nvPicPr>
+                  <pic:blipFill>
+                    <a:blip r:embed="rId11">
+                      <a:extLst>
+                        <a:ext uri="{28A0092B-C50C-407E-A947-70E740481C1C}">
+                          <a14:useLocalDpi xmlns:a14="http://schemas.microsoft.com/office/drawing/2010/main" val="0"/>
+                        </a:ext>
+                      </a:extLst>
+                    </a:blip>
+                    <a:stretch>
+                      <a:fillRect/>
+                    </a:stretch>
+                  </pic:blipFill>
+                  <pic:spPr>
+                    <a:xfrm>
+                      <a:off x="0" y="0"/>
+                      <a:ext cx="4534533" cy="2724530"/>
+                    </a:xfrm>
+                    <a:prstGeom prst="rect">
+                      <a:avLst/>
+                    </a:prstGeom>
+                  </pic:spPr>
+                </pic:pic>
+              </a:graphicData>
+            </a:graphic>
+          </wp:inline>
+        </w:drawing>
+      </w:r>
+      <w:r>
+        <w:rPr>
+          <w:noProof/>
+        </w:rPr>
+        <w:drawing>
+          <wp:inline distT="0" distB="0" distL="0" distR="0" wp14:anchorId="20522DEF" wp14:editId="3BC6F660">
+            <wp:extent cx="4544059" cy="2705478"/>
+            <wp:effectExtent l="0" t="0" r="0" b="0"/>
+            <wp:docPr id="5" name="Picture 5" descr="Chart, line chart&#10;&#10;Description automatically generated"/>
+            <wp:cNvGraphicFramePr>
+              <a:graphicFrameLocks xmlns:a="http://schemas.openxmlformats.org/drawingml/2006/main" noChangeAspect="1"/>
+            </wp:cNvGraphicFramePr>
+            <a:graphic xmlns:a="http://schemas.openxmlformats.org/drawingml/2006/main">
+              <a:graphicData uri="http://schemas.openxmlformats.org/drawingml/2006/picture">
+                <pic:pic xmlns:pic="http://schemas.openxmlformats.org/drawingml/2006/picture">
+                  <pic:nvPicPr>
+                    <pic:cNvPr id="5" name="Picture 5" descr="Chart, line chart&#10;&#10;Description automatically generated"/>
+                    <pic:cNvPicPr/>
+                  </pic:nvPicPr>
+                  <pic:blipFill>
+                    <a:blip r:embed="rId12">
+                      <a:extLst>
+                        <a:ext uri="{28A0092B-C50C-407E-A947-70E740481C1C}">
+                          <a14:useLocalDpi xmlns:a14="http://schemas.microsoft.com/office/drawing/2010/main" val="0"/>
+                        </a:ext>
+                      </a:extLst>
+                    </a:blip>
+                    <a:stretch>
+                      <a:fillRect/>
+                    </a:stretch>
+                  </pic:blipFill>
+                  <pic:spPr>
+                    <a:xfrm>
+                      <a:off x="0" y="0"/>
+                      <a:ext cx="4544059" cy="2705478"/>
+                    </a:xfrm>
+                    <a:prstGeom prst="rect">
+                      <a:avLst/>
+                    </a:prstGeom>
+                  </pic:spPr>
+                </pic:pic>
+              </a:graphicData>
+            </a:graphic>
+          </wp:inline>
+        </w:drawing>
+      </w:r>
+    </w:p>
+    <w:tbl>
+      <w:tblPr>
+        <w:tblStyle w:val="TableGrid"/>
+        <w:tblW w:w="0" w:type="auto"/>
+        <w:tblLook w:val="04A0" w:firstRow="1" w:lastRow="0" w:firstColumn="1" w:lastColumn="0" w:noHBand="0" w:noVBand="1"/>
+      </w:tblPr>
+      <w:tblGrid>
+        <w:gridCol w:w="3005"/>
+        <w:gridCol w:w="3005"/>
+        <w:gridCol w:w="3006"/>
+      </w:tblGrid>
+      <w:tr>
+        <w:tc>
+          <w:tcPr>
+            <w:tcW w:w="3005" w:type="dxa"/>
+          </w:tcPr>
+          <w:p>
+            <w:pPr>
+              <w:rPr>
+                <w:b/>
+                <w:bCs/>
+              </w:rPr>
+            </w:pPr>
+            <w:r>
+              <w:rPr>
+                <w:b/>
+                <w:bCs/>
+              </w:rPr>
+              <w:t>File Size (bytes)</w:t>
+            </w:r>
+          </w:p>
+        </w:tc>
+        <w:tc>
+          <w:tcPr>
+            <w:tcW w:w="3005" w:type="dxa"/>
+          </w:tcPr>
+          <w:p>
+            <w:pPr>
+              <w:rPr>
+                <w:b/>
+                <w:bCs/>
+              </w:rPr>
+            </w:pPr>
+            <w:r>
+              <w:rPr>
+                <w:b/>
+                <w:bCs/>
+              </w:rPr>
+              <w:t>Encryption time (</w:t>
+            </w:r>
+            <w:r>
+              <w:rPr>
+                <w:rFonts w:cstheme="minorHAnsi"/>
+                <w:b/>
+                <w:bCs/>
+              </w:rPr>
+              <w:t>µ</w:t>
+            </w:r>
+            <w:r>
+              <w:rPr>
+                <w:b/>
+                <w:bCs/>
+              </w:rPr>
+              <w:t>s)</w:t>
+            </w:r>
+          </w:p>
+        </w:tc>
+        <w:tc>
+          <w:tcPr>
+            <w:tcW w:w="3006" w:type="dxa"/>
+          </w:tcPr>
+          <w:p>
+            <w:pPr>
+              <w:rPr>
+                <w:b/>
+                <w:bCs/>
+              </w:rPr>
+            </w:pPr>
+            <w:r>
+              <w:rPr>
+                <w:b/>
+                <w:bCs/>
+              </w:rPr>
+              <w:t>Decryption time (</w:t>
+            </w:r>
+            <w:r>
+              <w:rPr>
+                <w:rFonts w:cstheme="minorHAnsi"/>
+                <w:b/>
+                <w:bCs/>
+              </w:rPr>
+              <w:t>µ</w:t>
+            </w:r>
+            <w:r>
+              <w:rPr>
+                <w:b/>
+                <w:bCs/>
+              </w:rPr>
+              <w:t>s)</w:t>
+            </w:r>
+          </w:p>
+        </w:tc>
+      </w:tr>
+      <w:tr>
+        <w:tc>
+          <w:tcPr>
+            <w:tcW w:w="3005" w:type="dxa"/>
+            <w:vAlign w:val="bottom"/>
+          </w:tcPr>
+          <w:p>
+            <w:pPr>
+              <w:jc w:val="right"/>
+            </w:pPr>
+            <w:r>
+              <w:rPr>
+                <w:rFonts w:ascii="Calibri" w:hAnsi="Calibri" w:cs="Calibri"/>
+                <w:color w:val="000000"/>
+              </w:rPr>
+              <w:t>16</w:t>
+            </w:r>
+          </w:p>
+        </w:tc>
+        <w:tc>
+          <w:tcPr>
+            <w:tcW w:w="3005" w:type="dxa"/>
+            <w:vAlign w:val="bottom"/>
+          </w:tcPr>
+          <w:p>
+            <w:pPr>
+              <w:jc w:val="right"/>
+            </w:pPr>
+            <w:r>
+              <w:rPr>
+                <w:rFonts w:ascii="Calibri" w:hAnsi="Calibri" w:cs="Calibri"/>
+                <w:color w:val="000000"/>
+              </w:rPr>
+              <w:t>23</w:t>
+            </w:r>
+          </w:p>
+        </w:tc>
+        <w:tc>
+          <w:tcPr>
+            <w:tcW w:w="3006" w:type="dxa"/>
+            <w:vAlign w:val="bottom"/>
+          </w:tcPr>
+          <w:p>
+            <w:pPr>
+              <w:jc w:val="right"/>
+            </w:pPr>
+            <w:r>
+              <w:rPr>
+                <w:rFonts w:ascii="Calibri" w:hAnsi="Calibri" w:cs="Calibri"/>
+                <w:color w:val="000000"/>
+              </w:rPr>
+              <w:t>17</w:t>
+            </w:r>
+          </w:p>
+        </w:tc>
+      </w:tr>
+      <w:tr>
+        <w:tc>
+          <w:tcPr>
+            <w:tcW w:w="3005" w:type="dxa"/>
+            <w:vAlign w:val="bottom"/>
+          </w:tcPr>
+          <w:p>
+            <w:pPr>
+              <w:jc w:val="right"/>
+            </w:pPr>
+            <w:r>
+              <w:rPr>
+                <w:rFonts w:ascii="Calibri" w:hAnsi="Calibri" w:cs="Calibri"/>
+                <w:color w:val="000000"/>
+              </w:rPr>
+              <w:t>64</w:t>
+            </w:r>
+          </w:p>
+        </w:tc>
+        <w:tc>
+          <w:tcPr>
+            <w:tcW w:w="3005" w:type="dxa"/>
+            <w:vAlign w:val="bottom"/>
+          </w:tcPr>
+          <w:p>
+            <w:pPr>
+              <w:jc w:val="right"/>
+            </w:pPr>
+            <w:r>
+              <w:rPr>
+                <w:rFonts w:ascii="Calibri" w:hAnsi="Calibri" w:cs="Calibri"/>
+                <w:color w:val="000000"/>
+              </w:rPr>
+              <w:t>24</w:t>
+            </w:r>
+          </w:p>
+        </w:tc>
+        <w:tc>
+          <w:tcPr>
+            <w:tcW w:w="3006" w:type="dxa"/>
+            <w:vAlign w:val="bottom"/>
+          </w:tcPr>
+          <w:p>
+            <w:pPr>
+              <w:jc w:val="right"/>
+            </w:pPr>
+            <w:r>
+              <w:rPr>
+                <w:rFonts w:ascii="Calibri" w:hAnsi="Calibri" w:cs="Calibri"/>
+                <w:color w:val="000000"/>
+              </w:rPr>
+              <w:t>19</w:t>
+            </w:r>
+          </w:p>
+        </w:tc>
+      </w:tr>
+      <w:tr>
+        <w:tc>
+          <w:tcPr>
+            <w:tcW w:w="3005" w:type="dxa"/>
+            <w:vAlign w:val="bottom"/>
+          </w:tcPr>
+          <w:p>
+            <w:pPr>
+              <w:jc w:val="right"/>
+            </w:pPr>
+            <w:r>
+              <w:rPr>
+                <w:rFonts w:ascii="Calibri" w:hAnsi="Calibri" w:cs="Calibri"/>
+                <w:color w:val="000000"/>
+              </w:rPr>
+              <w:t>512</w:t>
+            </w:r>
+          </w:p>
+        </w:tc>
+        <w:tc>
+          <w:tcPr>
+            <w:tcW w:w="3005" w:type="dxa"/>
+            <w:vAlign w:val="bottom"/>
+          </w:tcPr>
+          <w:p>
+            <w:pPr>
+              <w:jc w:val="right"/>
+            </w:pPr>
+            <w:r>
+              <w:rPr>
+                <w:rFonts w:ascii="Calibri" w:hAnsi="Calibri" w:cs="Calibri"/>
+                <w:color w:val="000000"/>
+              </w:rPr>
+              <w:t>38</w:t>
+            </w:r>
+          </w:p>
+        </w:tc>
+        <w:tc>
+          <w:tcPr>
+            <w:tcW w:w="3006" w:type="dxa"/>
+            <w:vAlign w:val="bottom"/>
+          </w:tcPr>
+          <w:p>
+            <w:pPr>
+              <w:jc w:val="right"/>
+            </w:pPr>
+            <w:r>
+              <w:rPr>
+                <w:rFonts w:ascii="Calibri" w:hAnsi="Calibri" w:cs="Calibri"/>
+                <w:color w:val="000000"/>
+              </w:rPr>
+              <w:t>23</w:t>
+            </w:r>
+          </w:p>
+        </w:tc>
+      </w:tr>
+      <w:tr>
+        <w:tc>
+          <w:tcPr>
+            <w:tcW w:w="3005" w:type="dxa"/>
+            <w:vAlign w:val="bottom"/>
+          </w:tcPr>
+          <w:p>
+            <w:pPr>
+              <w:jc w:val="right"/>
+            </w:pPr>
+            <w:r>
+              <w:rPr>
+                <w:rFonts w:ascii="Calibri" w:hAnsi="Calibri" w:cs="Calibri"/>
+                <w:color w:val="000000"/>
+              </w:rPr>
+              <w:t>4096</w:t>
+            </w:r>
+          </w:p>
+        </w:tc>
+        <w:tc>
+          <w:tcPr>
+            <w:tcW w:w="3005" w:type="dxa"/>
+            <w:vAlign w:val="bottom"/>
+          </w:tcPr>
+          <w:p>
+            <w:pPr>
+              <w:jc w:val="right"/>
+            </w:pPr>
+            <w:r>
+              <w:rPr>
+                <w:rFonts w:ascii="Calibri" w:hAnsi="Calibri" w:cs="Calibri"/>
+                <w:color w:val="000000"/>
+              </w:rPr>
+              <w:t>81</w:t>
+            </w:r>
+          </w:p>
+        </w:tc>
+        <w:tc>
+          <w:tcPr>
+            <w:tcW w:w="3006" w:type="dxa"/>
+            <w:vAlign w:val="bottom"/>
+          </w:tcPr>
+          <w:p>
+            <w:pPr>
+              <w:jc w:val="right"/>
+            </w:pPr>
+            <w:r>
+              <w:rPr>
+                <w:rFonts w:ascii="Calibri" w:hAnsi="Calibri" w:cs="Calibri"/>
+                <w:color w:val="000000"/>
+              </w:rPr>
+              <w:t>96</w:t>
+            </w:r>
+          </w:p>
+        </w:tc>
+      </w:tr>
+      <w:tr>
+        <w:tc>
+          <w:tcPr>
+            <w:tcW w:w="3005" w:type="dxa"/>
+            <w:vAlign w:val="bottom"/>
+          </w:tcPr>
+          <w:p>
+            <w:pPr>
+              <w:jc w:val="right"/>
+            </w:pPr>
+            <w:r>
+              <w:rPr>
+                <w:rFonts w:ascii="Calibri" w:hAnsi="Calibri" w:cs="Calibri"/>
+                <w:color w:val="000000"/>
+              </w:rPr>
+              <w:t>32768</w:t>
+            </w:r>
+          </w:p>
+        </w:tc>
+        <w:tc>
+          <w:tcPr>
+            <w:tcW w:w="3005" w:type="dxa"/>
+            <w:vAlign w:val="bottom"/>
+          </w:tcPr>
+          <w:p>
+            <w:pPr>
+              <w:jc w:val="right"/>
+            </w:pPr>
+            <w:r>
+              <w:rPr>
+                <w:rFonts w:ascii="Calibri" w:hAnsi="Calibri" w:cs="Calibri"/>
+                <w:color w:val="000000"/>
+              </w:rPr>
+              <w:t>470</w:t>
+            </w:r>
+          </w:p>
+        </w:tc>
+        <w:tc>
+          <w:tcPr>
+            <w:tcW w:w="3006" w:type="dxa"/>
+            <w:vAlign w:val="bottom"/>
+          </w:tcPr>
+          <w:p>
+            <w:pPr>
+              <w:jc w:val="right"/>
+            </w:pPr>
+            <w:r>
+              <w:rPr>
+                <w:rFonts w:ascii="Calibri" w:hAnsi="Calibri" w:cs="Calibri"/>
+                <w:color w:val="000000"/>
+              </w:rPr>
+              <w:t>362</w:t>
+            </w:r>
+          </w:p>
+        </w:tc>
+      </w:tr>
+      <w:tr>
+        <w:tc>
+          <w:tcPr>
+            <w:tcW w:w="3005" w:type="dxa"/>
+            <w:vAlign w:val="bottom"/>
+          </w:tcPr>
+          <w:p>
+            <w:pPr>
+              <w:jc w:val="right"/>
+            </w:pPr>
+            <w:r>
+              <w:rPr>
+                <w:rFonts w:ascii="Calibri" w:hAnsi="Calibri" w:cs="Calibri"/>
+                <w:color w:val="000000"/>
+              </w:rPr>
+              <w:t>262144</w:t>
+            </w:r>
+          </w:p>
+        </w:tc>
+        <w:tc>
+          <w:tcPr>
+            <w:tcW w:w="3005" w:type="dxa"/>
+            <w:vAlign w:val="bottom"/>
+          </w:tcPr>
+          <w:p>
+            <w:pPr>
+              <w:jc w:val="right"/>
+            </w:pPr>
+            <w:r>
+              <w:rPr>
+                <w:rFonts w:ascii="Calibri" w:hAnsi="Calibri" w:cs="Calibri"/>
+                <w:color w:val="000000"/>
+              </w:rPr>
+              <w:t>3315</w:t>
+            </w:r>
+          </w:p>
+        </w:tc>
+        <w:tc>
+          <w:tcPr>
+            <w:tcW w:w="3006" w:type="dxa"/>
+            <w:vAlign w:val="bottom"/>
+          </w:tcPr>
+          <w:p>
+            <w:pPr>
+              <w:jc w:val="right"/>
+            </w:pPr>
+            <w:r>
+              <w:rPr>
+                <w:rFonts w:ascii="Calibri" w:hAnsi="Calibri" w:cs="Calibri"/>
+                <w:color w:val="000000"/>
+              </w:rPr>
+              <w:t>2909</w:t>
+            </w:r>
+          </w:p>
+        </w:tc>
+      </w:tr>
+      <w:tr>
+        <w:tc>
+          <w:tcPr>
+            <w:tcW w:w="3005" w:type="dxa"/>
+            <w:vAlign w:val="bottom"/>
+          </w:tcPr>
+          <w:p>
+            <w:pPr>
+              <w:jc w:val="right"/>
+            </w:pPr>
+            <w:r>
+              <w:rPr>
+                <w:rFonts w:ascii="Calibri" w:hAnsi="Calibri" w:cs="Calibri"/>
+                <w:color w:val="000000"/>
+              </w:rPr>
+              <w:t>2047152</w:t>
+            </w:r>
+          </w:p>
+        </w:tc>
+        <w:tc>
+          <w:tcPr>
+            <w:tcW w:w="3005" w:type="dxa"/>
+            <w:vAlign w:val="bottom"/>
+          </w:tcPr>
+          <w:p>
+            <w:pPr>
+              <w:jc w:val="right"/>
+            </w:pPr>
+            <w:r>
+              <w:rPr>
+                <w:rFonts w:ascii="Calibri" w:hAnsi="Calibri" w:cs="Calibri"/>
+                <w:color w:val="000000"/>
+              </w:rPr>
+              <w:t>25007</w:t>
+            </w:r>
+          </w:p>
+        </w:tc>
+        <w:tc>
+          <w:tcPr>
+            <w:tcW w:w="3006" w:type="dxa"/>
+            <w:vAlign w:val="bottom"/>
+          </w:tcPr>
+          <w:p>
+            <w:pPr>
+              <w:jc w:val="right"/>
+            </w:pPr>
+            <w:r>
+              <w:rPr>
+                <w:rFonts w:ascii="Calibri" w:hAnsi="Calibri" w:cs="Calibri"/>
+                <w:color w:val="000000"/>
+              </w:rPr>
+              <w:t>22396</w:t>
+            </w:r>
+          </w:p>
+        </w:tc>
+      </w:tr>
+    </w:tbl>
+    <w:p/>
+    <w:p>
+      <w:pPr>
+        <w:pStyle w:val="Heading2"/>
+      </w:pPr>
+      <w:r>
+        <w:t>Observation notes:</w:t>
+      </w:r>
+    </w:p>
+    <w:p>
+      <w:pPr>
+        <w:pStyle w:val="ListParagraph"/>
+        <w:numPr>
+          <w:ilvl w:val="0"/>
+          <w:numId w:val="2"/>
+        </w:numPr>
+      </w:pPr>
+      <w:r>
+        <w:t xml:space="preserve">Both Encryption and Decryption times seem to have a </w:t>
+      </w:r>
+      <w:r>
+        <w:t>positive</w:t>
+      </w:r>
+      <w:r>
+        <w:t xml:space="preserve"> trend</w:t>
+      </w:r>
+    </w:p>
+    <w:p>
+      <w:pPr>
+        <w:pStyle w:val="ListParagraph"/>
+        <w:numPr>
+          <w:ilvl w:val="0"/>
+          <w:numId w:val="2"/>
+        </w:numPr>
+      </w:pPr>
+      <w:r>
+        <w:t>Decryption seems to be slightly faster at times, but times are generally comparable</w:t>
+      </w:r>
+    </w:p>
+    <w:p>
+      <w:pPr>
+        <w:pStyle w:val="ListParagraph"/>
+        <w:numPr>
+          <w:ilvl w:val="0"/>
+          <w:numId w:val="2"/>
+        </w:numPr>
+      </w:pPr>
+      <w:r>
+        <w:t xml:space="preserve">Encryption and decryption </w:t>
+      </w:r>
+      <w:r>
+        <w:t xml:space="preserve">appear much faster </w:t>
+      </w:r>
+      <w:r>
+        <w:t>than RSA but slower than AES as well as the HASH algorithms</w:t>
+      </w:r>
+    </w:p>
+    <w:p/>
+    <w:p>
+      <w:pPr>
+        <w:pStyle w:val="ListParagraph"/>
+      </w:pPr>
+      <w:r>
+        <w:rPr>
+          <w:noProof/>
+        </w:rPr>
+        <w:lastRenderedPageBreak/>
+        <w:drawing>
+          <wp:inline distT="0" distB="0" distL="0" distR="0" wp14:anchorId="244396A6" wp14:editId="5C0332A2">
+            <wp:extent cx="4515480" cy="2715004"/>
+            <wp:effectExtent l="0" t="0" r="0" b="9525"/>
+            <wp:docPr id="10" name="Picture 10" descr="Chart, line chart&#10;&#10;Description automatically generated"/>
+            <wp:cNvGraphicFramePr>
+              <a:graphicFrameLocks xmlns:a="http://schemas.openxmlformats.org/drawingml/2006/main" noChangeAspect="1"/>
+            </wp:cNvGraphicFramePr>
+            <a:graphic xmlns:a="http://schemas.openxmlformats.org/drawingml/2006/main">
+              <a:graphicData uri="http://schemas.openxmlformats.org/drawingml/2006/picture">
+                <pic:pic xmlns:pic="http://schemas.openxmlformats.org/drawingml/2006/picture">
+                  <pic:nvPicPr>
+                    <pic:cNvPr id="10" name="Picture 10" descr="Chart, line chart&#10;&#10;Description automatically generated"/>
+                    <pic:cNvPicPr/>
+                  </pic:nvPicPr>
+                  <pic:blipFill>
+                    <a:blip r:embed="rId13">
+                      <a:extLst>
+                        <a:ext uri="{28A0092B-C50C-407E-A947-70E740481C1C}">
+                          <a14:useLocalDpi xmlns:a14="http://schemas.microsoft.com/office/drawing/2010/main" val="0"/>
+                        </a:ext>
+                      </a:extLst>
+                    </a:blip>
+                    <a:stretch>
+                      <a:fillRect/>
+                    </a:stretch>
+                  </pic:blipFill>
+                  <pic:spPr>
+                    <a:xfrm>
+                      <a:off x="0" y="0"/>
+                      <a:ext cx="4515480" cy="2715004"/>
+                    </a:xfrm>
+                    <a:prstGeom prst="rect">
+                      <a:avLst/>
+                    </a:prstGeom>
+                  </pic:spPr>
+                </pic:pic>
+              </a:graphicData>
+            </a:graphic>
+          </wp:inline>
+        </w:drawing>
+      </w:r>
+      <w:r>
+        <w:rPr>
+          <w:noProof/>
+        </w:rPr>
+        <w:drawing>
+          <wp:inline distT="0" distB="0" distL="0" distR="0" wp14:anchorId="446FA640" wp14:editId="0A49CF94">
+            <wp:extent cx="4544059" cy="2715004"/>
+            <wp:effectExtent l="0" t="0" r="9525" b="9525"/>
+            <wp:docPr id="8" name="Picture 8" descr="Chart, line chart&#10;&#10;Description automatically generated"/>
+            <wp:cNvGraphicFramePr>
+              <a:graphicFrameLocks xmlns:a="http://schemas.openxmlformats.org/drawingml/2006/main" noChangeAspect="1"/>
+            </wp:cNvGraphicFramePr>
+            <a:graphic xmlns:a="http://schemas.openxmlformats.org/drawingml/2006/main">
+              <a:graphicData uri="http://schemas.openxmlformats.org/drawingml/2006/picture">
+                <pic:pic xmlns:pic="http://schemas.openxmlformats.org/drawingml/2006/picture">
+                  <pic:nvPicPr>
+                    <pic:cNvPr id="8" name="Picture 8" descr="Chart, line chart&#10;&#10;Description automatically generated"/>
+                    <pic:cNvPicPr/>
+                  </pic:nvPicPr>
+                  <pic:blipFill>
+                    <a:blip r:embed="rId14">
+                      <a:extLst>
+                        <a:ext uri="{28A0092B-C50C-407E-A947-70E740481C1C}">
+                          <a14:useLocalDpi xmlns:a14="http://schemas.microsoft.com/office/drawing/2010/main" val="0"/>
+                        </a:ext>
+                      </a:extLst>
+                    </a:blip>
+                    <a:stretch>
+                      <a:fillRect/>
+                    </a:stretch>
+                  </pic:blipFill>
+                  <pic:spPr>
+                    <a:xfrm>
+                      <a:off x="0" y="0"/>
+                      <a:ext cx="4544059" cy="2715004"/>
+                    </a:xfrm>
+                    <a:prstGeom prst="rect">
+                      <a:avLst/>
+                    </a:prstGeom>
+                  </pic:spPr>
+                </pic:pic>
+              </a:graphicData>
+            </a:graphic>
+          </wp:inline>
+        </w:drawing>
+      </w:r>
+    </w:p>
+    <w:p/>
+    <w:tbl>
+      <w:tblPr>
+        <w:tblStyle w:val="TableGrid"/>
+        <w:tblW w:w="0" w:type="auto"/>
+        <w:tblLook w:val="04A0" w:firstRow="1" w:lastRow="0" w:firstColumn="1" w:lastColumn="0" w:noHBand="0" w:noVBand="1"/>
+      </w:tblPr>
+      <w:tblGrid>
+        <w:gridCol w:w="3005"/>
+        <w:gridCol w:w="3005"/>
+        <w:gridCol w:w="3006"/>
+      </w:tblGrid>
+      <w:tr>
+        <w:tc>
+          <w:tcPr>
+            <w:tcW w:w="3005" w:type="dxa"/>
+          </w:tcPr>
+          <w:p>
+            <w:pPr>
+              <w:rPr>
+                <w:b/>
+                <w:bCs/>
+              </w:rPr>
+            </w:pPr>
+            <w:r>
+              <w:rPr>
+                <w:b/>
+                <w:bCs/>
+              </w:rPr>
+              <w:t>File Size (bytes)</w:t>
+            </w:r>
+          </w:p>
+        </w:tc>
+        <w:tc>
+          <w:tcPr>
+            <w:tcW w:w="3005" w:type="dxa"/>
+          </w:tcPr>
+          <w:p>
+            <w:pPr>
+              <w:rPr>
+                <w:b/>
+                <w:bCs/>
+              </w:rPr>
+            </w:pPr>
+            <w:r>
+              <w:rPr>
+                <w:b/>
+                <w:bCs/>
+              </w:rPr>
+              <w:t>Encryption time (</w:t>
+            </w:r>
+            <w:r>
+              <w:rPr>
+                <w:rFonts w:cstheme="minorHAnsi"/>
+                <w:b/>
+                <w:bCs/>
+              </w:rPr>
+              <w:t>µ</w:t>
+            </w:r>
+            <w:r>
+              <w:rPr>
+                <w:b/>
+                <w:bCs/>
+              </w:rPr>
+              <w:t>s)</w:t>
+            </w:r>
+          </w:p>
+        </w:tc>
+        <w:tc>
+          <w:tcPr>
+            <w:tcW w:w="3006" w:type="dxa"/>
+          </w:tcPr>
+          <w:p>
+            <w:pPr>
+              <w:rPr>
+                <w:b/>
+                <w:bCs/>
+              </w:rPr>
+            </w:pPr>
+            <w:r>
+              <w:rPr>
+                <w:b/>
+                <w:bCs/>
+              </w:rPr>
+              <w:t>Decryption time (</w:t>
+            </w:r>
+            <w:r>
+              <w:rPr>
+                <w:rFonts w:cstheme="minorHAnsi"/>
+                <w:b/>
+                <w:bCs/>
+              </w:rPr>
+              <w:t>µ</w:t>
+            </w:r>
+            <w:r>
+              <w:rPr>
+                <w:b/>
+                <w:bCs/>
+              </w:rPr>
+              <w:t>s)</w:t>
+            </w:r>
+          </w:p>
+        </w:tc>
+      </w:tr>
+      <w:tr>
+        <w:tc>
+          <w:tcPr>
+            <w:tcW w:w="3005" w:type="dxa"/>
+            <w:vAlign w:val="bottom"/>
+          </w:tcPr>
+          <w:p>
+            <w:pPr>
+              <w:jc w:val="right"/>
+            </w:pPr>
+            <w:r>
+              <w:rPr>
+                <w:rFonts w:ascii="Calibri" w:hAnsi="Calibri" w:cs="Calibri"/>
+                <w:color w:val="000000"/>
+              </w:rPr>
+              <w:t>16</w:t>
+            </w:r>
+          </w:p>
+        </w:tc>
+        <w:tc>
+          <w:tcPr>
+            <w:tcW w:w="3005" w:type="dxa"/>
+            <w:vAlign w:val="bottom"/>
+          </w:tcPr>
+          <w:p>
+            <w:pPr>
+              <w:jc w:val="right"/>
+            </w:pPr>
+            <w:r>
+              <w:rPr>
+                <w:rFonts w:ascii="Calibri" w:hAnsi="Calibri" w:cs="Calibri"/>
+                <w:color w:val="000000"/>
+              </w:rPr>
+              <w:t>7</w:t>
+            </w:r>
+          </w:p>
+        </w:tc>
+        <w:tc>
+          <w:tcPr>
+            <w:tcW w:w="3006" w:type="dxa"/>
+            <w:vAlign w:val="bottom"/>
+          </w:tcPr>
+          <w:p>
+            <w:pPr>
+              <w:jc w:val="right"/>
+            </w:pPr>
+            <w:r>
+              <w:rPr>
+                <w:rFonts w:ascii="Calibri" w:hAnsi="Calibri" w:cs="Calibri"/>
+                <w:color w:val="000000"/>
+              </w:rPr>
+              <w:t>4</w:t>
+            </w:r>
+          </w:p>
+        </w:tc>
+      </w:tr>
+      <w:tr>
+        <w:tc>
+          <w:tcPr>
+            <w:tcW w:w="3005" w:type="dxa"/>
+            <w:vAlign w:val="bottom"/>
+          </w:tcPr>
+          <w:p>
+            <w:pPr>
+              <w:jc w:val="right"/>
+            </w:pPr>
+            <w:r>
+              <w:rPr>
+                <w:rFonts w:ascii="Calibri" w:hAnsi="Calibri" w:cs="Calibri"/>
+                <w:color w:val="000000"/>
+              </w:rPr>
+              <w:t>64</w:t>
+            </w:r>
+          </w:p>
+        </w:tc>
+        <w:tc>
+          <w:tcPr>
+            <w:tcW w:w="3005" w:type="dxa"/>
+            <w:vAlign w:val="bottom"/>
+          </w:tcPr>
+          <w:p>
+            <w:pPr>
+              <w:jc w:val="right"/>
+            </w:pPr>
+            <w:r>
+              <w:rPr>
+                <w:rFonts w:ascii="Calibri" w:hAnsi="Calibri" w:cs="Calibri"/>
+                <w:color w:val="000000"/>
+              </w:rPr>
+              <w:t>7</w:t>
+            </w:r>
+          </w:p>
+        </w:tc>
+        <w:tc>
+          <w:tcPr>
+            <w:tcW w:w="3006" w:type="dxa"/>
+            <w:vAlign w:val="bottom"/>
+          </w:tcPr>
+          <w:p>
+            <w:pPr>
+              <w:jc w:val="right"/>
+            </w:pPr>
+            <w:r>
+              <w:rPr>
+                <w:rFonts w:ascii="Calibri" w:hAnsi="Calibri" w:cs="Calibri"/>
+                <w:color w:val="000000"/>
+              </w:rPr>
+              <w:t>5</w:t>
+            </w:r>
+          </w:p>
+        </w:tc>
+      </w:tr>
+      <w:tr>
+        <w:tc>
+          <w:tcPr>
+            <w:tcW w:w="3005" w:type="dxa"/>
+            <w:vAlign w:val="bottom"/>
+          </w:tcPr>
+          <w:p>
+            <w:pPr>
+              <w:jc w:val="right"/>
+            </w:pPr>
+            <w:r>
+              <w:rPr>
+                <w:rFonts w:ascii="Calibri" w:hAnsi="Calibri" w:cs="Calibri"/>
+                <w:color w:val="000000"/>
+              </w:rPr>
+              <w:t>512</w:t>
+            </w:r>
+          </w:p>
+        </w:tc>
+        <w:tc>
+          <w:tcPr>
+            <w:tcW w:w="3005" w:type="dxa"/>
+            <w:vAlign w:val="bottom"/>
+          </w:tcPr>
+          <w:p>
+            <w:pPr>
+              <w:jc w:val="right"/>
+            </w:pPr>
+            <w:r>
+              <w:rPr>
+                <w:rFonts w:ascii="Calibri" w:hAnsi="Calibri" w:cs="Calibri"/>
+                <w:color w:val="000000"/>
+              </w:rPr>
+              <w:t>10</w:t>
+            </w:r>
+          </w:p>
+        </w:tc>
+        <w:tc>
+          <w:tcPr>
+            <w:tcW w:w="3006" w:type="dxa"/>
+            <w:vAlign w:val="bottom"/>
+          </w:tcPr>
+          <w:p>
+            <w:pPr>
+              <w:jc w:val="right"/>
+            </w:pPr>
+            <w:r>
+              <w:rPr>
+                <w:rFonts w:ascii="Calibri" w:hAnsi="Calibri" w:cs="Calibri"/>
+                <w:color w:val="000000"/>
+              </w:rPr>
+              <w:t>7</w:t>
+            </w:r>
+          </w:p>
+        </w:tc>
+      </w:tr>
+      <w:tr>
+        <w:tc>
+          <w:tcPr>
+            <w:tcW w:w="3005" w:type="dxa"/>
+            <w:vAlign w:val="bottom"/>
+          </w:tcPr>
+          <w:p>
+            <w:pPr>
+              <w:jc w:val="right"/>
+            </w:pPr>
+            <w:r>
+              <w:rPr>
+                <w:rFonts w:ascii="Calibri" w:hAnsi="Calibri" w:cs="Calibri"/>
+                <w:color w:val="000000"/>
+              </w:rPr>
+              <w:t>4096</w:t>
+            </w:r>
+          </w:p>
+        </w:tc>
+        <w:tc>
+          <w:tcPr>
+            <w:tcW w:w="3005" w:type="dxa"/>
+            <w:vAlign w:val="bottom"/>
+          </w:tcPr>
+          <w:p>
+            <w:pPr>
+              <w:jc w:val="right"/>
+            </w:pPr>
+            <w:r>
+              <w:rPr>
+                <w:rFonts w:ascii="Calibri" w:hAnsi="Calibri" w:cs="Calibri"/>
+                <w:color w:val="000000"/>
+              </w:rPr>
+              <w:t>26</w:t>
+            </w:r>
+          </w:p>
+        </w:tc>
+        <w:tc>
+          <w:tcPr>
+            <w:tcW w:w="3006" w:type="dxa"/>
+            <w:vAlign w:val="bottom"/>
+          </w:tcPr>
+          <w:p>
+            <w:pPr>
+              <w:jc w:val="right"/>
+            </w:pPr>
+            <w:r>
+              <w:rPr>
+                <w:rFonts w:ascii="Calibri" w:hAnsi="Calibri" w:cs="Calibri"/>
+                <w:color w:val="000000"/>
+              </w:rPr>
+              <w:t>24</w:t>
+            </w:r>
+          </w:p>
+        </w:tc>
+      </w:tr>
+      <w:tr>
+        <w:tc>
+          <w:tcPr>
+            <w:tcW w:w="3005" w:type="dxa"/>
+            <w:vAlign w:val="bottom"/>
+          </w:tcPr>
+          <w:p>
+            <w:pPr>
+              <w:jc w:val="right"/>
+            </w:pPr>
+            <w:r>
+              <w:rPr>
+                <w:rFonts w:ascii="Calibri" w:hAnsi="Calibri" w:cs="Calibri"/>
+                <w:color w:val="000000"/>
+              </w:rPr>
+              <w:t>32768</w:t>
+            </w:r>
+          </w:p>
+        </w:tc>
+        <w:tc>
+          <w:tcPr>
+            <w:tcW w:w="3005" w:type="dxa"/>
+            <w:vAlign w:val="bottom"/>
+          </w:tcPr>
+          <w:p>
+            <w:pPr>
+              <w:jc w:val="right"/>
+            </w:pPr>
+            <w:r>
+              <w:rPr>
+                <w:rFonts w:ascii="Calibri" w:hAnsi="Calibri" w:cs="Calibri"/>
+                <w:color w:val="000000"/>
+              </w:rPr>
+              <w:t>153</w:t>
+            </w:r>
+          </w:p>
+        </w:tc>
+        <w:tc>
+          <w:tcPr>
+            <w:tcW w:w="3006" w:type="dxa"/>
+            <w:vAlign w:val="bottom"/>
+          </w:tcPr>
+          <w:p>
+            <w:pPr>
+              <w:jc w:val="right"/>
+            </w:pPr>
+            <w:r>
+              <w:rPr>
+                <w:rFonts w:ascii="Calibri" w:hAnsi="Calibri" w:cs="Calibri"/>
+                <w:color w:val="000000"/>
+              </w:rPr>
+              <w:t>154</w:t>
+            </w:r>
+          </w:p>
+        </w:tc>
+      </w:tr>
+      <w:tr>
+        <w:tc>
+          <w:tcPr>
+            <w:tcW w:w="3005" w:type="dxa"/>
+            <w:vAlign w:val="bottom"/>
+          </w:tcPr>
+          <w:p>
+            <w:pPr>
+              <w:jc w:val="right"/>
+            </w:pPr>
+            <w:r>
+              <w:rPr>
+                <w:rFonts w:ascii="Calibri" w:hAnsi="Calibri" w:cs="Calibri"/>
+                <w:color w:val="000000"/>
+              </w:rPr>
+              <w:t>262144</w:t>
+            </w:r>
+          </w:p>
+        </w:tc>
+        <w:tc>
+          <w:tcPr>
+            <w:tcW w:w="3005" w:type="dxa"/>
+            <w:vAlign w:val="bottom"/>
+          </w:tcPr>
+          <w:p>
+            <w:pPr>
+              <w:jc w:val="right"/>
+            </w:pPr>
+            <w:r>
+              <w:rPr>
+                <w:rFonts w:ascii="Calibri" w:hAnsi="Calibri" w:cs="Calibri"/>
+                <w:color w:val="000000"/>
+              </w:rPr>
+              <w:t>1386</w:t>
+            </w:r>
+          </w:p>
+        </w:tc>
+        <w:tc>
+          <w:tcPr>
+            <w:tcW w:w="3006" w:type="dxa"/>
+            <w:vAlign w:val="bottom"/>
+          </w:tcPr>
+          <w:p>
+            <w:pPr>
+              <w:jc w:val="right"/>
+            </w:pPr>
+            <w:r>
+              <w:rPr>
+                <w:rFonts w:ascii="Calibri" w:hAnsi="Calibri" w:cs="Calibri"/>
+                <w:color w:val="000000"/>
+              </w:rPr>
+              <w:t>1273</w:t>
+            </w:r>
+          </w:p>
+        </w:tc>
+      </w:tr>
+      <w:tr>
+        <w:tc>
+          <w:tcPr>
+            <w:tcW w:w="3005" w:type="dxa"/>
+            <w:vAlign w:val="bottom"/>
+          </w:tcPr>
+          <w:p>
+            <w:pPr>
+              <w:jc w:val="right"/>
+            </w:pPr>
+            <w:r>
+              <w:rPr>
+                <w:rFonts w:ascii="Calibri" w:hAnsi="Calibri" w:cs="Calibri"/>
+                <w:color w:val="000000"/>
+              </w:rPr>
+              <w:t>2047152</w:t>
+            </w:r>
+          </w:p>
+        </w:tc>
+        <w:tc>
+          <w:tcPr>
+            <w:tcW w:w="3005" w:type="dxa"/>
+            <w:vAlign w:val="bottom"/>
+          </w:tcPr>
+          <w:p>
+            <w:pPr>
+              <w:jc w:val="right"/>
+            </w:pPr>
+            <w:r>
+              <w:rPr>
+                <w:rFonts w:ascii="Calibri" w:hAnsi="Calibri" w:cs="Calibri"/>
+                <w:color w:val="000000"/>
+              </w:rPr>
+              <w:t>9900</w:t>
+            </w:r>
+          </w:p>
+        </w:tc>
+        <w:tc>
+          <w:tcPr>
+            <w:tcW w:w="3006" w:type="dxa"/>
+            <w:vAlign w:val="bottom"/>
+          </w:tcPr>
+          <w:p>
+            <w:pPr>
+              <w:jc w:val="right"/>
+            </w:pPr>
+            <w:r>
+              <w:rPr>
+                <w:rFonts w:ascii="Calibri" w:hAnsi="Calibri" w:cs="Calibri"/>
+                <w:color w:val="000000"/>
+              </w:rPr>
+              <w:t>10106</w:t>
+            </w:r>
+          </w:p>
+        </w:tc>
+      </w:tr>
+    </w:tbl>
+    <w:p/>
+    <w:p>
+      <w:pPr>
+        <w:pStyle w:val="Heading2"/>
+      </w:pPr>
+      <w:r>
+        <w:t>Observation notes:</w:t>
+      </w:r>
+    </w:p>
+    <w:p>
+      <w:pPr>
+        <w:pStyle w:val="ListParagraph"/>
+        <w:numPr>
+          <w:ilvl w:val="0"/>
+          <w:numId w:val="2"/>
+        </w:numPr>
+      </w:pPr>
+      <w:r>
+        <w:t xml:space="preserve">Both Encryption and Decryption times seem to have a </w:t>
+      </w:r>
+      <w:r>
+        <w:t>positive</w:t>
+      </w:r>
+      <w:r>
+        <w:t xml:space="preserve"> trend</w:t>
+      </w:r>
+    </w:p>
+    <w:p>
+      <w:pPr>
+        <w:pStyle w:val="ListParagraph"/>
+        <w:numPr>
+          <w:ilvl w:val="0"/>
+          <w:numId w:val="2"/>
+        </w:numPr>
+      </w:pPr>
+      <w:r>
+        <w:t>Decryption time is slightly faster than encryption for smaller file sizes and longer for larger</w:t>
+      </w:r>
+    </w:p>
+    <w:p>
+      <w:pPr>
+        <w:pStyle w:val="ListParagraph"/>
+        <w:numPr>
+          <w:ilvl w:val="0"/>
+          <w:numId w:val="2"/>
+        </w:numPr>
+      </w:pPr>
+      <w:r>
+        <w:t>Encryption and Decryption times faster than RSA, DES but slower than HASH algorithms</w:t>
+      </w:r>
+    </w:p>
+    <w:p>
+      <w:r>
+        <w:rPr>
+          <w:noProof/>
+        </w:rPr>
+        <w:lastRenderedPageBreak/>
+        <w:drawing>
+          <wp:inline distT="0" distB="0" distL="0" distR="0" wp14:anchorId="777FBD6B" wp14:editId="7A92B837">
+            <wp:extent cx="4525006" cy="2686425"/>
+            <wp:effectExtent l="0" t="0" r="0" b="0"/>
+            <wp:docPr id="12" name="Picture 12" descr="Chart, line chart&#10;&#10;Description automatically generated"/>
+            <wp:cNvGraphicFramePr>
+              <a:graphicFrameLocks xmlns:a="http://schemas.openxmlformats.org/drawingml/2006/main" noChangeAspect="1"/>
+            </wp:cNvGraphicFramePr>
+            <a:graphic xmlns:a="http://schemas.openxmlformats.org/drawingml/2006/main">
+              <a:graphicData uri="http://schemas.openxmlformats.org/drawingml/2006/picture">
+                <pic:pic xmlns:pic="http://schemas.openxmlformats.org/drawingml/2006/picture">
+                  <pic:nvPicPr>
+                    <pic:cNvPr id="12" name="Picture 12" descr="Chart, line chart&#10;&#10;Description automatically generated"/>
+                    <pic:cNvPicPr/>
+                  </pic:nvPicPr>
+                  <pic:blipFill>
+                    <a:blip r:embed="rId15">
+                      <a:extLst>
+                        <a:ext uri="{28A0092B-C50C-407E-A947-70E740481C1C}">
+                          <a14:useLocalDpi xmlns:a14="http://schemas.microsoft.com/office/drawing/2010/main" val="0"/>
+                        </a:ext>
+                      </a:extLst>
+                    </a:blip>
+                    <a:stretch>
+                      <a:fillRect/>
+                    </a:stretch>
+                  </pic:blipFill>
+                  <pic:spPr>
+                    <a:xfrm>
+                      <a:off x="0" y="0"/>
+                      <a:ext cx="4525006" cy="2686425"/>
+                    </a:xfrm>
+                    <a:prstGeom prst="rect">
+                      <a:avLst/>
+                    </a:prstGeom>
+                  </pic:spPr>
+                </pic:pic>
+              </a:graphicData>
+            </a:graphic>
+          </wp:inline>
+        </w:drawing>
+      </w:r>
+      <w:r>
+        <w:rPr>
+          <w:noProof/>
+        </w:rPr>
+        <w:drawing>
+          <wp:inline distT="0" distB="0" distL="0" distR="0" wp14:anchorId="2AE26674" wp14:editId="0080E944">
+            <wp:extent cx="4525006" cy="2676899"/>
+            <wp:effectExtent l="0" t="0" r="0" b="9525"/>
+            <wp:docPr id="11" name="Picture 11" descr="Chart, line chart&#10;&#10;Description automatically generated"/>
+            <wp:cNvGraphicFramePr>
+              <a:graphicFrameLocks xmlns:a="http://schemas.openxmlformats.org/drawingml/2006/main" noChangeAspect="1"/>
+            </wp:cNvGraphicFramePr>
+            <a:graphic xmlns:a="http://schemas.openxmlformats.org/drawingml/2006/main">
+              <a:graphicData uri="http://schemas.openxmlformats.org/drawingml/2006/picture">
+                <pic:pic xmlns:pic="http://schemas.openxmlformats.org/drawingml/2006/picture">
+                  <pic:nvPicPr>
+                    <pic:cNvPr id="11" name="Picture 11" descr="Chart, line chart&#10;&#10;Description automatically generated"/>
+                    <pic:cNvPicPr/>
+                  </pic:nvPicPr>
+                  <pic:blipFill>
+                    <a:blip r:embed="rId16">
+                      <a:extLst>
+                        <a:ext uri="{28A0092B-C50C-407E-A947-70E740481C1C}">
+                          <a14:useLocalDpi xmlns:a14="http://schemas.microsoft.com/office/drawing/2010/main" val="0"/>
+                        </a:ext>
+                      </a:extLst>
+                    </a:blip>
+                    <a:stretch>
+                      <a:fillRect/>
+                    </a:stretch>
+                  </pic:blipFill>
+                  <pic:spPr>
+                    <a:xfrm>
+                      <a:off x="0" y="0"/>
+                      <a:ext cx="4525006" cy="2676899"/>
+                    </a:xfrm>
+                    <a:prstGeom prst="rect">
+                      <a:avLst/>
+                    </a:prstGeom>
+                  </pic:spPr>
+                </pic:pic>
+              </a:graphicData>
+            </a:graphic>
+          </wp:inline>
+        </w:drawing>
+      </w:r>
+    </w:p>
+    <w:tbl>
+      <w:tblPr>
+        <w:tblStyle w:val="TableGrid"/>
+        <w:tblW w:w="0" w:type="auto"/>
+        <w:tblLook w:val="04A0" w:firstRow="1" w:lastRow="0" w:firstColumn="1" w:lastColumn="0" w:noHBand="0" w:noVBand="1"/>
+      </w:tblPr>
+      <w:tblGrid>
+        <w:gridCol w:w="3005"/>
+        <w:gridCol w:w="3005"/>
+        <w:gridCol w:w="3006"/>
+      </w:tblGrid>
+      <w:tr>
+        <w:tc>
+          <w:tcPr>
+            <w:tcW w:w="3005" w:type="dxa"/>
+          </w:tcPr>
+          <w:p>
+            <w:pPr>
+              <w:rPr>
+                <w:b/>
+                <w:bCs/>
+              </w:rPr>
+            </w:pPr>
+            <w:r>
+              <w:rPr>
+                <w:b/>
+                <w:bCs/>
+              </w:rPr>
+              <w:t>File Size (bytes)</w:t>
+            </w:r>
+          </w:p>
+        </w:tc>
+        <w:tc>
+          <w:tcPr>
+            <w:tcW w:w="3005" w:type="dxa"/>
+          </w:tcPr>
+          <w:p>
+            <w:pPr>
+              <w:rPr>
+                <w:b/>
+                <w:bCs/>
+              </w:rPr>
+            </w:pPr>
+            <w:r>
+              <w:rPr>
+                <w:b/>
+                <w:bCs/>
+              </w:rPr>
+              <w:t>SHA1 Digestion time (</w:t>
+            </w:r>
+            <w:r>
+              <w:rPr>
+                <w:rFonts w:cstheme="minorHAnsi"/>
+                <w:b/>
+                <w:bCs/>
+              </w:rPr>
+              <w:t>µ</w:t>
+            </w:r>
+            <w:r>
+              <w:rPr>
+                <w:b/>
+                <w:bCs/>
+              </w:rPr>
+              <w:t>s)</w:t>
+            </w:r>
+          </w:p>
+        </w:tc>
+        <w:tc>
+          <w:tcPr>
+            <w:tcW w:w="3006" w:type="dxa"/>
+          </w:tcPr>
+          <w:p>
+            <w:pPr>
+              <w:rPr>
+                <w:b/>
+                <w:bCs/>
+              </w:rPr>
+            </w:pPr>
+            <w:r>
+              <w:rPr>
+                <w:b/>
+                <w:bCs/>
+              </w:rPr>
+              <w:t>HMAC Digestion</w:t>
+            </w:r>
+            <w:r>
+              <w:rPr>
+                <w:b/>
+                <w:bCs/>
+              </w:rPr>
+              <w:t xml:space="preserve"> time (</w:t>
+            </w:r>
+            <w:r>
+              <w:rPr>
+                <w:rFonts w:cstheme="minorHAnsi"/>
+                <w:b/>
+                <w:bCs/>
+              </w:rPr>
+              <w:t>µ</w:t>
+            </w:r>
+            <w:r>
+              <w:rPr>
+                <w:b/>
+                <w:bCs/>
+              </w:rPr>
+              <w:t>s)</w:t>
+            </w:r>
+          </w:p>
+        </w:tc>
+      </w:tr>
+      <w:tr>
+        <w:tc>
+          <w:tcPr>
+            <w:tcW w:w="3005" w:type="dxa"/>
+            <w:vAlign w:val="bottom"/>
+          </w:tcPr>
+          <w:p>
+            <w:pPr>
+              <w:jc w:val="right"/>
+            </w:pPr>
+            <w:r>
+              <w:rPr>
+                <w:rFonts w:ascii="Calibri" w:hAnsi="Calibri" w:cs="Calibri"/>
+                <w:color w:val="000000"/>
+              </w:rPr>
+              <w:t>16</w:t>
+            </w:r>
+          </w:p>
+        </w:tc>
+        <w:tc>
+          <w:tcPr>
+            <w:tcW w:w="3005" w:type="dxa"/>
+            <w:vAlign w:val="bottom"/>
+          </w:tcPr>
+          <w:p>
+            <w:pPr>
+              <w:jc w:val="right"/>
+            </w:pPr>
+            <w:r>
+              <w:rPr>
+                <w:rFonts w:ascii="Calibri" w:hAnsi="Calibri" w:cs="Calibri"/>
+                <w:color w:val="000000"/>
+              </w:rPr>
+              <w:t>2</w:t>
+            </w:r>
+          </w:p>
+        </w:tc>
+        <w:tc>
+          <w:tcPr>
+            <w:tcW w:w="3006" w:type="dxa"/>
+            <w:vAlign w:val="bottom"/>
+          </w:tcPr>
+          <w:p>
+            <w:pPr>
+              <w:jc w:val="right"/>
+            </w:pPr>
+            <w:r>
+              <w:rPr>
+                <w:rFonts w:ascii="Calibri" w:hAnsi="Calibri" w:cs="Calibri"/>
+                <w:color w:val="000000"/>
+              </w:rPr>
+              <w:t>4</w:t>
+            </w:r>
+          </w:p>
+        </w:tc>
+      </w:tr>
+      <w:tr>
+        <w:tc>
+          <w:tcPr>
+            <w:tcW w:w="3005" w:type="dxa"/>
+            <w:vAlign w:val="bottom"/>
+          </w:tcPr>
+          <w:p>
+            <w:pPr>
+              <w:jc w:val="right"/>
+            </w:pPr>
+            <w:r>
+              <w:rPr>
+                <w:rFonts w:ascii="Calibri" w:hAnsi="Calibri" w:cs="Calibri"/>
+                <w:color w:val="000000"/>
+              </w:rPr>
+              <w:t>64</w:t>
+            </w:r>
+          </w:p>
+        </w:tc>
+        <w:tc>
+          <w:tcPr>
+            <w:tcW w:w="3005" w:type="dxa"/>
+            <w:vAlign w:val="bottom"/>
+          </w:tcPr>
+          <w:p>
+            <w:pPr>
+              <w:jc w:val="right"/>
+            </w:pPr>
+            <w:r>
+              <w:rPr>
+                <w:rFonts w:ascii="Calibri" w:hAnsi="Calibri" w:cs="Calibri"/>
+                <w:color w:val="000000"/>
+              </w:rPr>
+              <w:t>5</w:t>
+            </w:r>
+          </w:p>
+        </w:tc>
+        <w:tc>
+          <w:tcPr>
+            <w:tcW w:w="3006" w:type="dxa"/>
+            <w:vAlign w:val="bottom"/>
+          </w:tcPr>
+          <w:p>
+            <w:pPr>
+              <w:jc w:val="right"/>
+            </w:pPr>
+            <w:r>
+              <w:rPr>
+                <w:rFonts w:ascii="Calibri" w:hAnsi="Calibri" w:cs="Calibri"/>
+                <w:color w:val="000000"/>
+              </w:rPr>
+              <w:t>4</w:t>
+            </w:r>
+          </w:p>
+        </w:tc>
+      </w:tr>
+      <w:tr>
+        <w:tc>
+          <w:tcPr>
+            <w:tcW w:w="3005" w:type="dxa"/>
+            <w:vAlign w:val="bottom"/>
+          </w:tcPr>
+          <w:p>
+            <w:pPr>
+              <w:jc w:val="right"/>
+            </w:pPr>
+            <w:r>
+              <w:rPr>
+                <w:rFonts w:ascii="Calibri" w:hAnsi="Calibri" w:cs="Calibri"/>
+                <w:color w:val="000000"/>
+              </w:rPr>
+              <w:t>512</w:t>
+            </w:r>
+          </w:p>
+        </w:tc>
+        <w:tc>
+          <w:tcPr>
+            <w:tcW w:w="3005" w:type="dxa"/>
+            <w:vAlign w:val="bottom"/>
+          </w:tcPr>
+          <w:p>
+            <w:pPr>
+              <w:jc w:val="right"/>
+            </w:pPr>
+            <w:r>
+              <w:rPr>
+                <w:rFonts w:ascii="Calibri" w:hAnsi="Calibri" w:cs="Calibri"/>
+                <w:color w:val="000000"/>
+              </w:rPr>
+              <w:t>3</w:t>
+            </w:r>
+          </w:p>
+        </w:tc>
+        <w:tc>
+          <w:tcPr>
+            <w:tcW w:w="3006" w:type="dxa"/>
+            <w:vAlign w:val="bottom"/>
+          </w:tcPr>
+          <w:p>
+            <w:pPr>
+              <w:jc w:val="right"/>
+            </w:pPr>
+            <w:r>
+              <w:rPr>
+                <w:rFonts w:ascii="Calibri" w:hAnsi="Calibri" w:cs="Calibri"/>
+                <w:color w:val="000000"/>
+              </w:rPr>
+              <w:t>4</w:t>
+            </w:r>
+          </w:p>
+        </w:tc>
+      </w:tr>
+      <w:tr>
+        <w:tc>
+          <w:tcPr>
+            <w:tcW w:w="3005" w:type="dxa"/>
+            <w:vAlign w:val="bottom"/>
+          </w:tcPr>
+          <w:p>
+            <w:pPr>
+              <w:jc w:val="right"/>
+            </w:pPr>
+            <w:r>
+              <w:rPr>
+                <w:rFonts w:ascii="Calibri" w:hAnsi="Calibri" w:cs="Calibri"/>
+                <w:color w:val="000000"/>
+              </w:rPr>
+              <w:t>4096</w:t>
+            </w:r>
+          </w:p>
+        </w:tc>
+        <w:tc>
+          <w:tcPr>
+            <w:tcW w:w="3005" w:type="dxa"/>
+            <w:vAlign w:val="bottom"/>
+          </w:tcPr>
+          <w:p>
+            <w:pPr>
+              <w:jc w:val="right"/>
+            </w:pPr>
+            <w:r>
+              <w:rPr>
+                <w:rFonts w:ascii="Calibri" w:hAnsi="Calibri" w:cs="Calibri"/>
+                <w:color w:val="000000"/>
+              </w:rPr>
+              <w:t>8</w:t>
+            </w:r>
+          </w:p>
+        </w:tc>
+        <w:tc>
+          <w:tcPr>
+            <w:tcW w:w="3006" w:type="dxa"/>
+            <w:vAlign w:val="bottom"/>
+          </w:tcPr>
+          <w:p>
+            <w:pPr>
+              <w:jc w:val="right"/>
+            </w:pPr>
+            <w:r>
+              <w:rPr>
+                <w:rFonts w:ascii="Calibri" w:hAnsi="Calibri" w:cs="Calibri"/>
+                <w:color w:val="000000"/>
+              </w:rPr>
+              <w:t>4</w:t>
+            </w:r>
+          </w:p>
+        </w:tc>
+      </w:tr>
+      <w:tr>
+        <w:tc>
+          <w:tcPr>
+            <w:tcW w:w="3005" w:type="dxa"/>
+            <w:vAlign w:val="bottom"/>
+          </w:tcPr>
+          <w:p>
+            <w:pPr>
+              <w:jc w:val="right"/>
+            </w:pPr>
+            <w:r>
+              <w:rPr>
+                <w:rFonts w:ascii="Calibri" w:hAnsi="Calibri" w:cs="Calibri"/>
+                <w:color w:val="000000"/>
+              </w:rPr>
+              <w:t>32768</w:t>
+            </w:r>
+          </w:p>
+        </w:tc>
+        <w:tc>
+          <w:tcPr>
+            <w:tcW w:w="3005" w:type="dxa"/>
+            <w:vAlign w:val="bottom"/>
+          </w:tcPr>
+          <w:p>
+            <w:pPr>
+              <w:jc w:val="right"/>
+            </w:pPr>
+            <w:r>
+              <w:rPr>
+                <w:rFonts w:ascii="Calibri" w:hAnsi="Calibri" w:cs="Calibri"/>
+                <w:color w:val="000000"/>
+              </w:rPr>
+              <w:t>41</w:t>
+            </w:r>
+          </w:p>
+        </w:tc>
+        <w:tc>
+          <w:tcPr>
+            <w:tcW w:w="3006" w:type="dxa"/>
+            <w:vAlign w:val="bottom"/>
+          </w:tcPr>
+          <w:p>
+            <w:pPr>
+              <w:jc w:val="right"/>
+            </w:pPr>
+            <w:r>
+              <w:rPr>
+                <w:rFonts w:ascii="Calibri" w:hAnsi="Calibri" w:cs="Calibri"/>
+                <w:color w:val="000000"/>
+              </w:rPr>
+              <w:t>4</w:t>
+            </w:r>
+          </w:p>
+        </w:tc>
+      </w:tr>
+      <w:tr>
+        <w:tc>
+          <w:tcPr>
+            <w:tcW w:w="3005" w:type="dxa"/>
+            <w:vAlign w:val="bottom"/>
+          </w:tcPr>
+          <w:p>
+            <w:pPr>
+              <w:jc w:val="right"/>
+            </w:pPr>
+            <w:r>
+              <w:rPr>
+                <w:rFonts w:ascii="Calibri" w:hAnsi="Calibri" w:cs="Calibri"/>
+                <w:color w:val="000000"/>
+              </w:rPr>
+              <w:t>262144</w:t>
+            </w:r>
+          </w:p>
+        </w:tc>
+        <w:tc>
+          <w:tcPr>
+            <w:tcW w:w="3005" w:type="dxa"/>
+            <w:vAlign w:val="bottom"/>
+          </w:tcPr>
+          <w:p>
+            <w:pPr>
+              <w:jc w:val="right"/>
+            </w:pPr>
+            <w:r>
+              <w:rPr>
+                <w:rFonts w:ascii="Calibri" w:hAnsi="Calibri" w:cs="Calibri"/>
+                <w:color w:val="000000"/>
+              </w:rPr>
+              <w:t>323</w:t>
+            </w:r>
+          </w:p>
+        </w:tc>
+        <w:tc>
+          <w:tcPr>
+            <w:tcW w:w="3006" w:type="dxa"/>
+            <w:vAlign w:val="bottom"/>
+          </w:tcPr>
+          <w:p>
+            <w:pPr>
+              <w:jc w:val="right"/>
+            </w:pPr>
+            <w:r>
+              <w:rPr>
+                <w:rFonts w:ascii="Calibri" w:hAnsi="Calibri" w:cs="Calibri"/>
+                <w:color w:val="000000"/>
+              </w:rPr>
+              <w:t>6</w:t>
+            </w:r>
+          </w:p>
+        </w:tc>
+      </w:tr>
+      <w:tr>
+        <w:tc>
+          <w:tcPr>
+            <w:tcW w:w="3005" w:type="dxa"/>
+            <w:vAlign w:val="bottom"/>
+          </w:tcPr>
+          <w:p>
+            <w:pPr>
+              <w:jc w:val="right"/>
+            </w:pPr>
+            <w:r>
+              <w:rPr>
+                <w:rFonts w:ascii="Calibri" w:hAnsi="Calibri" w:cs="Calibri"/>
+                <w:color w:val="000000"/>
+              </w:rPr>
+              <w:t>2047152</w:t>
+            </w:r>
+          </w:p>
+        </w:tc>
+        <w:tc>
+          <w:tcPr>
+            <w:tcW w:w="3005" w:type="dxa"/>
+            <w:vAlign w:val="bottom"/>
+          </w:tcPr>
+          <w:p>
+            <w:pPr>
+              <w:jc w:val="right"/>
+            </w:pPr>
+            <w:r>
+              <w:rPr>
+                <w:rFonts w:ascii="Calibri" w:hAnsi="Calibri" w:cs="Calibri"/>
+                <w:color w:val="000000"/>
+              </w:rPr>
+              <w:t>1484</w:t>
+            </w:r>
+          </w:p>
+        </w:tc>
+        <w:tc>
+          <w:tcPr>
+            <w:tcW w:w="3006" w:type="dxa"/>
+            <w:vAlign w:val="bottom"/>
+          </w:tcPr>
+          <w:p>
+            <w:pPr>
+              <w:jc w:val="right"/>
+            </w:pPr>
+            <w:r>
+              <w:rPr>
+                <w:rFonts w:ascii="Calibri" w:hAnsi="Calibri" w:cs="Calibri"/>
+                <w:color w:val="000000"/>
+              </w:rPr>
+              <w:t>6</w:t>
+            </w:r>
+          </w:p>
+        </w:tc>
+      </w:tr>
+    </w:tbl>
+    <w:p/>
+    <w:p>
+      <w:pPr>
+        <w:pStyle w:val="Heading2"/>
+      </w:pPr>
+      <w:r>
+        <w:t>Observation notes:</w:t>
+      </w:r>
+    </w:p>
+    <w:p>
+      <w:pPr>
+        <w:pStyle w:val="ListParagraph"/>
+        <w:numPr>
+          <w:ilvl w:val="0"/>
+          <w:numId w:val="2"/>
+        </w:numPr>
+      </w:pPr>
+      <w:r>
+        <w:t>SHA1 and HMAC both have a generally positive trend with time vs file size</w:t>
+      </w:r>
+    </w:p>
+    <w:p>
+      <w:pPr>
+        <w:pStyle w:val="ListParagraph"/>
+        <w:numPr>
+          <w:ilvl w:val="0"/>
+          <w:numId w:val="2"/>
+        </w:numPr>
+      </w:pPr>
+      <w:r>
+        <w:t xml:space="preserve">It's worth noting that SHA1 shapes better to a linear trend </w:t>
+      </w:r>
+      <w:r>
+        <w:t>where has HMAC retains similar time for all byte lengths.</w:t>
+      </w:r>
+    </w:p>
+    <w:p>
+      <w:pPr>
+        <w:pStyle w:val="ListParagraph"/>
+        <w:numPr>
+          <w:ilvl w:val="0"/>
+          <w:numId w:val="2"/>
+        </w:numPr>
+      </w:pPr>
+      <w:r>
+        <w:t xml:space="preserve">This means </w:t>
+      </w:r>
+      <w:r>
+        <w:t>HMAC maintains a fast time even for very large file sizes compared to SHA1</w:t>
+      </w:r>
+    </w:p>
+    <w:p>
+      <w:pPr>
+        <w:pStyle w:val="ListParagraph"/>
+        <w:numPr>
+          <w:ilvl w:val="0"/>
+          <w:numId w:val="2"/>
+        </w:numPr>
+      </w:pPr>
+      <w:r>
+        <w:t xml:space="preserve">HMAC appears to be the fastest algorithm of them all followed by SHA-1. Overall HASH algorithms </w:t>
+      </w:r>
+      <w:r>
+        <w:t>outperformed</w:t>
+      </w:r>
+      <w:r>
+        <w:t xml:space="preserve"> counterparts</w:t>
+      </w:r>
+    </w:p>
+    <w:p>
+      <w:r>
+        <w:rPr>
+          <w:noProof/>
+        </w:rPr>
+        <w:lastRenderedPageBreak/>
+        <w:drawing>
+          <wp:inline distT="0" distB="0" distL="0" distR="0" wp14:anchorId="6DE51663" wp14:editId="1A73FFD1">
+            <wp:extent cx="4515480" cy="2705478"/>
+            <wp:effectExtent l="0" t="0" r="0" b="0"/>
+            <wp:docPr id="14" name="Picture 14" descr="Chart, scatter chart&#10;&#10;Description automatically generated"/>
+            <wp:cNvGraphicFramePr>
+              <a:graphicFrameLocks xmlns:a="http://schemas.openxmlformats.org/drawingml/2006/main" noChangeAspect="1"/>
+            </wp:cNvGraphicFramePr>
+            <a:graphic xmlns:a="http://schemas.openxmlformats.org/drawingml/2006/main">
+              <a:graphicData uri="http://schemas.openxmlformats.org/drawingml/2006/picture">
+                <pic:pic xmlns:pic="http://schemas.openxmlformats.org/drawingml/2006/picture">
+                  <pic:nvPicPr>
+                    <pic:cNvPr id="14" name="Picture 14" descr="Chart, scatter chart&#10;&#10;Description automatically generated"/>
+                    <pic:cNvPicPr/>
+                  </pic:nvPicPr>
+                  <pic:blipFill>
+                    <a:blip r:embed="rId17">
+                      <a:extLst>
+                        <a:ext uri="{28A0092B-C50C-407E-A947-70E740481C1C}">
+                          <a14:useLocalDpi xmlns:a14="http://schemas.microsoft.com/office/drawing/2010/main" val="0"/>
+                        </a:ext>
+                      </a:extLst>
+                    </a:blip>
+                    <a:stretch>
+                      <a:fillRect/>
+                    </a:stretch>
+                  </pic:blipFill>
+                  <pic:spPr>
+                    <a:xfrm>
+                      <a:off x="0" y="0"/>
+                      <a:ext cx="4515480" cy="2705478"/>
+                    </a:xfrm>
+                    <a:prstGeom prst="rect">
+                      <a:avLst/>
+                    </a:prstGeom>
+                  </pic:spPr>
+                </pic:pic>
+              </a:graphicData>
+            </a:graphic>
+          </wp:inline>
+        </w:drawing>
+      </w:r>
+      <w:r>
+        <w:rPr>
+          <w:noProof/>
+        </w:rPr>
+        <w:drawing>
+          <wp:inline distT="0" distB="0" distL="0" distR="0" wp14:anchorId="25F8CC89" wp14:editId="3BB8C34B">
+            <wp:extent cx="4563112" cy="2715004"/>
+            <wp:effectExtent l="0" t="0" r="8890" b="9525"/>
+            <wp:docPr id="15" name="Picture 15" descr="Chart, scatter chart&#10;&#10;Description automatically generated"/>
+            <wp:cNvGraphicFramePr>
+              <a:graphicFrameLocks xmlns:a="http://schemas.openxmlformats.org/drawingml/2006/main" noChangeAspect="1"/>
+            </wp:cNvGraphicFramePr>
+            <a:graphic xmlns:a="http://schemas.openxmlformats.org/drawingml/2006/main">
+              <a:graphicData uri="http://schemas.openxmlformats.org/drawingml/2006/picture">
+                <pic:pic xmlns:pic="http://schemas.openxmlformats.org/drawingml/2006/picture">
+                  <pic:nvPicPr>
+                    <pic:cNvPr id="15" name="Picture 15" descr="Chart, scatter chart&#10;&#10;Description automatically generated"/>
+                    <pic:cNvPicPr/>
+                  </pic:nvPicPr>
+                  <pic:blipFill>
+                    <a:blip r:embed="rId18">
+                      <a:extLst>
+                        <a:ext uri="{28A0092B-C50C-407E-A947-70E740481C1C}">
+                          <a14:useLocalDpi xmlns:a14="http://schemas.microsoft.com/office/drawing/2010/main" val="0"/>
+                        </a:ext>
+                      </a:extLst>
+                    </a:blip>
+                    <a:stretch>
+                      <a:fillRect/>
+                    </a:stretch>
+                  </pic:blipFill>
+                  <pic:spPr>
+                    <a:xfrm>
+                      <a:off x="0" y="0"/>
+                      <a:ext cx="4563112" cy="2715004"/>
+                    </a:xfrm>
+                    <a:prstGeom prst="rect">
+                      <a:avLst/>
+                    </a:prstGeom>
+                  </pic:spPr>
+                </pic:pic>
+              </a:graphicData>
+            </a:graphic>
+          </wp:inline>
+        </w:drawing>
+      </w:r>
+    </w:p>
+    <w:tbl>
+      <w:tblPr>
+        <w:tblStyle w:val="TableGrid"/>
+        <w:tblW w:w="0" w:type="auto"/>
+        <w:tblLook w:val="04A0" w:firstRow="1" w:lastRow="0" w:firstColumn="1" w:lastColumn="0" w:noHBand="0" w:noVBand="1"/>
+      </w:tblPr>
+      <w:tblGrid>
+        <w:gridCol w:w="3005"/>
+        <w:gridCol w:w="3005"/>
+        <w:gridCol w:w="3006"/>
+      </w:tblGrid>
+      <w:tr>
+        <w:tc>
+          <w:tcPr>
+            <w:tcW w:w="3005" w:type="dxa"/>
+          </w:tcPr>
+          <w:p>
+            <w:pPr>
+              <w:rPr>
+                <w:b/>
+                <w:bCs/>
+              </w:rPr>
+            </w:pPr>
+            <w:r>
+              <w:rPr>
+                <w:b/>
+                <w:bCs/>
+              </w:rPr>
+              <w:t>File Size (bytes)</w:t>
+            </w:r>
+          </w:p>
+        </w:tc>
+        <w:tc>
+          <w:tcPr>
+            <w:tcW w:w="3005" w:type="dxa"/>
+          </w:tcPr>
+          <w:p>
+            <w:pPr>
+              <w:rPr>
+                <w:b/>
+                <w:bCs/>
+              </w:rPr>
+            </w:pPr>
+            <w:r>
+              <w:rPr>
+                <w:b/>
+                <w:bCs/>
+              </w:rPr>
+              <w:t>Encryption time (</w:t>
+            </w:r>
+            <w:r>
+              <w:rPr>
+                <w:rFonts w:cstheme="minorHAnsi"/>
+                <w:b/>
+                <w:bCs/>
+              </w:rPr>
+              <w:t>µ</w:t>
+            </w:r>
+            <w:r>
+              <w:rPr>
+                <w:b/>
+                <w:bCs/>
+              </w:rPr>
+              <w:t>s)</w:t>
+            </w:r>
+          </w:p>
+        </w:tc>
+        <w:tc>
+          <w:tcPr>
+            <w:tcW w:w="3006" w:type="dxa"/>
+          </w:tcPr>
+          <w:p>
+            <w:pPr>
+              <w:rPr>
+                <w:b/>
+                <w:bCs/>
+              </w:rPr>
+            </w:pPr>
+            <w:r>
+              <w:rPr>
+                <w:b/>
+                <w:bCs/>
+              </w:rPr>
+              <w:t>Decryption time (</w:t>
+            </w:r>
+            <w:r>
+              <w:rPr>
+                <w:rFonts w:cstheme="minorHAnsi"/>
+                <w:b/>
+                <w:bCs/>
+              </w:rPr>
+              <w:t>µ</w:t>
+            </w:r>
+            <w:r>
+              <w:rPr>
+                <w:b/>
+                <w:bCs/>
+              </w:rPr>
+              <w:t>s)</w:t>
+            </w:r>
+          </w:p>
+        </w:tc>
+      </w:tr>
+      <w:tr>
+        <w:tc>
+          <w:tcPr>
+            <w:tcW w:w="3005" w:type="dxa"/>
+            <w:vAlign w:val="bottom"/>
+          </w:tcPr>
+          <w:p>
+            <w:pPr>
+              <w:jc w:val="right"/>
+            </w:pPr>
+            <w:r>
+              <w:rPr>
+                <w:rFonts w:ascii="Calibri" w:hAnsi="Calibri" w:cs="Calibri"/>
+                <w:color w:val="000000"/>
+              </w:rPr>
+              <w:t>2</w:t>
+            </w:r>
+          </w:p>
+        </w:tc>
+        <w:tc>
+          <w:tcPr>
+            <w:tcW w:w="3005" w:type="dxa"/>
+            <w:vAlign w:val="bottom"/>
+          </w:tcPr>
+          <w:p>
+            <w:pPr>
+              <w:jc w:val="right"/>
+            </w:pPr>
+            <w:r>
+              <w:rPr>
+                <w:rFonts w:ascii="Calibri" w:hAnsi="Calibri" w:cs="Calibri"/>
+                <w:color w:val="000000"/>
+              </w:rPr>
+              <w:t>259</w:t>
+            </w:r>
+          </w:p>
+        </w:tc>
+        <w:tc>
+          <w:tcPr>
+            <w:tcW w:w="3006" w:type="dxa"/>
+            <w:vAlign w:val="bottom"/>
+          </w:tcPr>
+          <w:p>
+            <w:pPr>
+              <w:jc w:val="right"/>
+            </w:pPr>
+            <w:r>
+              <w:rPr>
+                <w:rFonts w:ascii="Calibri" w:hAnsi="Calibri" w:cs="Calibri"/>
+                <w:color w:val="000000"/>
+              </w:rPr>
+              <w:t>561</w:t>
+            </w:r>
+          </w:p>
+        </w:tc>
+      </w:tr>
+      <w:tr>
+        <w:tc>
+          <w:tcPr>
+            <w:tcW w:w="3005" w:type="dxa"/>
+            <w:vAlign w:val="bottom"/>
+          </w:tcPr>
+          <w:p>
+            <w:pPr>
+              <w:jc w:val="right"/>
+            </w:pPr>
+            <w:r>
+              <w:rPr>
+                <w:rFonts w:ascii="Calibri" w:hAnsi="Calibri" w:cs="Calibri"/>
+                <w:color w:val="000000"/>
+              </w:rPr>
+              <w:t>4</w:t>
+            </w:r>
+          </w:p>
+        </w:tc>
+        <w:tc>
+          <w:tcPr>
+            <w:tcW w:w="3005" w:type="dxa"/>
+            <w:vAlign w:val="bottom"/>
+          </w:tcPr>
+          <w:p>
+            <w:pPr>
+              <w:jc w:val="right"/>
+            </w:pPr>
+            <w:r>
+              <w:rPr>
+                <w:rFonts w:ascii="Calibri" w:hAnsi="Calibri" w:cs="Calibri"/>
+                <w:color w:val="000000"/>
+              </w:rPr>
+              <w:t>260</w:t>
+            </w:r>
+          </w:p>
+        </w:tc>
+        <w:tc>
+          <w:tcPr>
+            <w:tcW w:w="3006" w:type="dxa"/>
+            <w:vAlign w:val="bottom"/>
+          </w:tcPr>
+          <w:p>
+            <w:pPr>
+              <w:jc w:val="right"/>
+            </w:pPr>
+            <w:r>
+              <w:rPr>
+                <w:rFonts w:ascii="Calibri" w:hAnsi="Calibri" w:cs="Calibri"/>
+                <w:color w:val="000000"/>
+              </w:rPr>
+              <w:t>554</w:t>
+            </w:r>
+          </w:p>
+        </w:tc>
+      </w:tr>
+      <w:tr>
+        <w:tc>
+          <w:tcPr>
+            <w:tcW w:w="3005" w:type="dxa"/>
+            <w:vAlign w:val="bottom"/>
+          </w:tcPr>
+          <w:p>
+            <w:pPr>
+              <w:jc w:val="right"/>
+            </w:pPr>
+            <w:r>
+              <w:rPr>
+                <w:rFonts w:ascii="Calibri" w:hAnsi="Calibri" w:cs="Calibri"/>
+                <w:color w:val="000000"/>
+              </w:rPr>
+              <w:t>8</w:t>
+            </w:r>
+          </w:p>
+        </w:tc>
+        <w:tc>
+          <w:tcPr>
+            <w:tcW w:w="3005" w:type="dxa"/>
+            <w:vAlign w:val="bottom"/>
+          </w:tcPr>
+          <w:p>
+            <w:pPr>
+              <w:jc w:val="right"/>
+            </w:pPr>
+            <w:r>
+              <w:rPr>
+                <w:rFonts w:ascii="Calibri" w:hAnsi="Calibri" w:cs="Calibri"/>
+                <w:color w:val="000000"/>
+              </w:rPr>
+              <w:t>261</w:t>
+            </w:r>
+          </w:p>
+        </w:tc>
+        <w:tc>
+          <w:tcPr>
+            <w:tcW w:w="3006" w:type="dxa"/>
+            <w:vAlign w:val="bottom"/>
+          </w:tcPr>
+          <w:p>
+            <w:pPr>
+              <w:jc w:val="right"/>
+            </w:pPr>
+            <w:r>
+              <w:rPr>
+                <w:rFonts w:ascii="Calibri" w:hAnsi="Calibri" w:cs="Calibri"/>
+                <w:color w:val="000000"/>
+              </w:rPr>
+              <w:t>532</w:t>
+            </w:r>
+          </w:p>
+        </w:tc>
+      </w:tr>
+      <w:tr>
+        <w:tc>
+          <w:tcPr>
+            <w:tcW w:w="3005" w:type="dxa"/>
+            <w:vAlign w:val="bottom"/>
+          </w:tcPr>
+          <w:p>
+            <w:pPr>
+              <w:jc w:val="right"/>
+            </w:pPr>
+            <w:r>
+              <w:rPr>
+                <w:rFonts w:ascii="Calibri" w:hAnsi="Calibri" w:cs="Calibri"/>
+                <w:color w:val="000000"/>
+              </w:rPr>
+              <w:t>16</w:t>
+            </w:r>
+          </w:p>
+        </w:tc>
+        <w:tc>
+          <w:tcPr>
+            <w:tcW w:w="3005" w:type="dxa"/>
+            <w:vAlign w:val="bottom"/>
+          </w:tcPr>
+          <w:p>
+            <w:pPr>
+              <w:jc w:val="right"/>
+            </w:pPr>
+            <w:r>
+              <w:rPr>
+                <w:rFonts w:ascii="Calibri" w:hAnsi="Calibri" w:cs="Calibri"/>
+                <w:color w:val="000000"/>
+              </w:rPr>
+              <w:t>320</w:t>
+            </w:r>
+          </w:p>
+        </w:tc>
+        <w:tc>
+          <w:tcPr>
+            <w:tcW w:w="3006" w:type="dxa"/>
+            <w:vAlign w:val="bottom"/>
+          </w:tcPr>
+          <w:p>
+            <w:pPr>
+              <w:jc w:val="right"/>
+            </w:pPr>
+            <w:r>
+              <w:rPr>
+                <w:rFonts w:ascii="Calibri" w:hAnsi="Calibri" w:cs="Calibri"/>
+                <w:color w:val="000000"/>
+              </w:rPr>
+              <w:t>522</w:t>
+            </w:r>
+          </w:p>
+        </w:tc>
+      </w:tr>
+      <w:tr>
+        <w:tc>
+          <w:tcPr>
+            <w:tcW w:w="3005" w:type="dxa"/>
+            <w:vAlign w:val="bottom"/>
+          </w:tcPr>
+          <w:p>
+            <w:pPr>
+              <w:jc w:val="right"/>
+            </w:pPr>
+            <w:r>
+              <w:rPr>
+                <w:rFonts w:ascii="Calibri" w:hAnsi="Calibri" w:cs="Calibri"/>
+                <w:color w:val="000000"/>
+              </w:rPr>
+              <w:t>32</w:t>
+            </w:r>
+          </w:p>
+        </w:tc>
+        <w:tc>
+          <w:tcPr>
+            <w:tcW w:w="3005" w:type="dxa"/>
+            <w:vAlign w:val="bottom"/>
+          </w:tcPr>
+          <w:p>
+            <w:pPr>
+              <w:jc w:val="right"/>
+            </w:pPr>
+            <w:r>
+              <w:rPr>
+                <w:rFonts w:ascii="Calibri" w:hAnsi="Calibri" w:cs="Calibri"/>
+                <w:color w:val="000000"/>
+              </w:rPr>
+              <w:t>314</w:t>
+            </w:r>
+          </w:p>
+        </w:tc>
+        <w:tc>
+          <w:tcPr>
+            <w:tcW w:w="3006" w:type="dxa"/>
+            <w:vAlign w:val="bottom"/>
+          </w:tcPr>
+          <w:p>
+            <w:pPr>
+              <w:jc w:val="right"/>
+            </w:pPr>
+            <w:r>
+              <w:rPr>
+                <w:rFonts w:ascii="Calibri" w:hAnsi="Calibri" w:cs="Calibri"/>
+                <w:color w:val="000000"/>
+              </w:rPr>
+              <w:t>525</w:t>
+            </w:r>
+          </w:p>
+        </w:tc>
+      </w:tr>
+      <w:tr>
+        <w:tc>
+          <w:tcPr>
+            <w:tcW w:w="3005" w:type="dxa"/>
+            <w:vAlign w:val="bottom"/>
+          </w:tcPr>
+          <w:p>
+            <w:pPr>
+              <w:jc w:val="right"/>
+            </w:pPr>
+            <w:r>
+              <w:rPr>
+                <w:rFonts w:ascii="Calibri" w:hAnsi="Calibri" w:cs="Calibri"/>
+                <w:color w:val="000000"/>
+              </w:rPr>
+              <w:t>64</w:t>
+            </w:r>
+          </w:p>
+        </w:tc>
+        <w:tc>
+          <w:tcPr>
+            <w:tcW w:w="3005" w:type="dxa"/>
+            <w:vAlign w:val="bottom"/>
+          </w:tcPr>
+          <w:p>
+            <w:pPr>
+              <w:jc w:val="right"/>
+            </w:pPr>
+            <w:r>
+              <w:rPr>
+                <w:rFonts w:ascii="Calibri" w:hAnsi="Calibri" w:cs="Calibri"/>
+                <w:color w:val="000000"/>
+              </w:rPr>
+              <w:t>276</w:t>
+            </w:r>
+          </w:p>
+        </w:tc>
+        <w:tc>
+          <w:tcPr>
+            <w:tcW w:w="3006" w:type="dxa"/>
+            <w:vAlign w:val="bottom"/>
+          </w:tcPr>
+          <w:p>
+            <w:pPr>
+              <w:jc w:val="right"/>
+            </w:pPr>
+            <w:r>
+              <w:rPr>
+                <w:rFonts w:ascii="Calibri" w:hAnsi="Calibri" w:cs="Calibri"/>
+                <w:color w:val="000000"/>
+              </w:rPr>
+              <w:t>551</w:t>
+            </w:r>
+          </w:p>
+        </w:tc>
+      </w:tr>
+    </w:tbl>
+    <w:p/>
+    <w:p>
+      <w:pPr>
+        <w:pStyle w:val="Heading2"/>
+      </w:pPr>
+      <w:r>
+        <w:t>Observation notes:</w:t>
+      </w:r>
+    </w:p>
+    <w:p>
+      <w:pPr>
+        <w:pStyle w:val="ListParagraph"/>
+        <w:numPr>
+          <w:ilvl w:val="0"/>
+          <w:numId w:val="2"/>
+        </w:numPr>
+      </w:pPr>
+      <w:r>
+        <w:t>There doesn’t seem to be a trend for RSA encryption</w:t>
+      </w:r>
+    </w:p>
+    <w:p>
+      <w:pPr>
+        <w:pStyle w:val="ListParagraph"/>
+        <w:numPr>
+          <w:ilvl w:val="0"/>
+          <w:numId w:val="2"/>
+        </w:numPr>
+      </w:pPr>
+      <w:r>
+        <w:t>However one thing that is interesting is that the times are all in a similar range for all the file sizes despite some being much larger than others</w:t>
+      </w:r>
+    </w:p>
+    <w:p>
+      <w:pPr>
+        <w:pStyle w:val="ListParagraph"/>
+        <w:numPr>
+          <w:ilvl w:val="0"/>
+          <w:numId w:val="2"/>
+        </w:numPr>
+      </w:pPr>
+      <w:r>
+        <w:t>For RSA decryption there doesn’t seem to be any pattern</w:t>
+      </w:r>
+      <w:r>
+        <w:t>, times look random for file sizes</w:t>
+      </w:r>
+      <w:r>
+        <w:t xml:space="preserve"> however its clear that decryption takes longer around twice the time of encryption</w:t>
+      </w:r>
+    </w:p>
+    <w:p>
+      <w:pPr>
+        <w:pStyle w:val="ListParagraph"/>
+        <w:numPr>
+          <w:ilvl w:val="0"/>
+          <w:numId w:val="2"/>
+        </w:numPr>
+      </w:pPr>
+      <w:r>
+        <w:t xml:space="preserve">RSA looks like the slowest, having a comparable time to others despite having only being tested with </w:t>
+      </w:r>
+      <w:r>
+        <w:t>small file samples capping at 64 bytes.</w:t>
+      </w:r>
     </w:p>
     <w:sectPr>
       <w:pgSz w:w="11906" w:h="16838"/>
@@ -1782,6 +4953,119 @@
 <file path=word/numbering.xml><?xml version="1.0" encoding="utf-8"?>
 <w:numbering xmlns:wpc="http://schemas.microsoft.com/office/word/2010/wordprocessingCanvas" xmlns:cx="http://schemas.microsoft.com/office/drawing/2014/chartex" xmlns:cx1="http://schemas.microsoft.com/office/drawing/2015/9/8/chartex" xmlns:cx2="http://schemas.microsoft.com/office/drawing/2015/10/21/chartex" xmlns:cx3="http://schemas.microsoft.com/office/drawing/2016/5/9/chartex" xmlns:cx4="http://schemas.microsoft.com/office/drawing/2016/5/10/chartex" xmlns:cx5="http://schemas.microsoft.com/office/drawing/2016/5/11/chartex" xmlns:cx6="http://schemas.microsoft.com/office/drawing/2016/5/12/chartex" xmlns:cx7="http://schemas.microsoft.com/office/drawing/2016/5/13/chartex" xmlns:cx8="http://schemas.microsoft.com/office/drawing/2016/5/14/chartex" xmlns:mc="http://schemas.openxmlformats.org/markup-compatibility/2006" xmlns:aink="http://schemas.microsoft.com/office/drawing/2016/ink" xmlns:am3d="http://schemas.microsoft.com/office/drawing/2017/model3d" xmlns:o="urn:schemas-microsoft-com:office:office" xmlns:r="http://schemas.openxmlformats.org/officeDocument/2006/relationships" xmlns:m="http://schemas.openxmlformats.org/officeDocument/2006/math" xmlns:v="urn:schemas-microsoft-com:vml" xmlns:wp14="http://schemas.microsoft.com/office/word/2010/wordprocessingDrawing" xmlns:wp="http://schemas.openxmlformats.org/drawingml/2006/wordprocessingDrawing" xmlns:w10="urn:schemas-microsoft-com:office:word" xmlns:w="http://schemas.openxmlformats.org/wordprocessingml/2006/main" xmlns:w14="http://schemas.microsoft.com/office/word/2010/wordml" xmlns:w15="http://schemas.microsoft.com/office/word/2012/wordml" xmlns:w16cex="http://schemas.microsoft.com/office/word/2018/wordml/cex" xmlns:w16cid="http://schemas.microsoft.com/office/word/2016/wordml/cid" xmlns:w16="http://schemas.microsoft.com/office/word/2018/wordml" xmlns:w16sdtdh="http://schemas.microsoft.com/office/word/2020/wordml/sdtdatahash" xmlns:w16se="http://schemas.microsoft.com/office/word/2015/wordml/symex" xmlns:wpg="http://schemas.microsoft.com/office/word/2010/wordprocessingGroup" xmlns:wpi="http://schemas.microsoft.com/office/word/2010/wordprocessingInk" xmlns:wne="http://schemas.microsoft.com/office/word/2006/wordml" xmlns:wps="http://schemas.microsoft.com/office/word/2010/wordprocessingShape" mc:Ignorable="w14 w15 w16se w16cid w16 w16cex w16sdtdh wp14">
   <w:abstractNum w:abstractNumId="0" w15:restartNumberingAfterBreak="0">
+    <w:nsid w:val="3FFF6CB4"/>
+    <w:multiLevelType w:val="hybridMultilevel"/>
+    <w:tmpl w:val="1EE0F10A"/>
+    <w:lvl w:ilvl="0" w:tplc="0C090001">
+      <w:start w:val="1"/>
+      <w:numFmt w:val="bullet"/>
+      <w:lvlText w:val=""/>
+      <w:lvlJc w:val="left"/>
+      <w:pPr>
+        <w:ind w:left="720" w:hanging="360"/>
+      </w:pPr>
+      <w:rPr>
+        <w:rFonts w:ascii="Symbol" w:hAnsi="Symbol" w:hint="default"/>
+      </w:rPr>
+    </w:lvl>
+    <w:lvl w:ilvl="1" w:tplc="0C090003" w:tentative="1">
+      <w:start w:val="1"/>
+      <w:numFmt w:val="bullet"/>
+      <w:lvlText w:val="o"/>
+      <w:lvlJc w:val="left"/>
+      <w:pPr>
+        <w:ind w:left="1440" w:hanging="360"/>
+      </w:pPr>
+      <w:rPr>
+        <w:rFonts w:ascii="Courier New" w:hAnsi="Courier New" w:cs="Courier New" w:hint="default"/>
+      </w:rPr>
+    </w:lvl>
+    <w:lvl w:ilvl="2" w:tplc="0C090005" w:tentative="1">
+      <w:start w:val="1"/>
+      <w:numFmt w:val="bullet"/>
+      <w:lvlText w:val=""/>
+      <w:lvlJc w:val="left"/>
+      <w:pPr>
+        <w:ind w:left="2160" w:hanging="360"/>
+      </w:pPr>
+      <w:rPr>
+        <w:rFonts w:ascii="Wingdings" w:hAnsi="Wingdings" w:hint="default"/>
+      </w:rPr>
+    </w:lvl>
+    <w:lvl w:ilvl="3" w:tplc="0C090001" w:tentative="1">
+      <w:start w:val="1"/>
+      <w:numFmt w:val="bullet"/>
+      <w:lvlText w:val=""/>
+      <w:lvlJc w:val="left"/>
+      <w:pPr>
+        <w:ind w:left="2880" w:hanging="360"/>
+      </w:pPr>
+      <w:rPr>
+        <w:rFonts w:ascii="Symbol" w:hAnsi="Symbol" w:hint="default"/>
+      </w:rPr>
+    </w:lvl>
+    <w:lvl w:ilvl="4" w:tplc="0C090003" w:tentative="1">
+      <w:start w:val="1"/>
+      <w:numFmt w:val="bullet"/>
+      <w:lvlText w:val="o"/>
+      <w:lvlJc w:val="left"/>
+      <w:pPr>
+        <w:ind w:left="3600" w:hanging="360"/>
+      </w:pPr>
+      <w:rPr>
+        <w:rFonts w:ascii="Courier New" w:hAnsi="Courier New" w:cs="Courier New" w:hint="default"/>
+      </w:rPr>
+    </w:lvl>
+    <w:lvl w:ilvl="5" w:tplc="0C090005" w:tentative="1">
+      <w:start w:val="1"/>
+      <w:numFmt w:val="bullet"/>
+      <w:lvlText w:val=""/>
+      <w:lvlJc w:val="left"/>
+      <w:pPr>
+        <w:ind w:left="4320" w:hanging="360"/>
+      </w:pPr>
+      <w:rPr>
+        <w:rFonts w:ascii="Wingdings" w:hAnsi="Wingdings" w:hint="default"/>
+      </w:rPr>
+    </w:lvl>
+    <w:lvl w:ilvl="6" w:tplc="0C090001" w:tentative="1">
+      <w:start w:val="1"/>
+      <w:numFmt w:val="bullet"/>
+      <w:lvlText w:val=""/>
+      <w:lvlJc w:val="left"/>
+      <w:pPr>
+        <w:ind w:left="5040" w:hanging="360"/>
+      </w:pPr>
+      <w:rPr>
+        <w:rFonts w:ascii="Symbol" w:hAnsi="Symbol" w:hint="default"/>
+      </w:rPr>
+    </w:lvl>
+    <w:lvl w:ilvl="7" w:tplc="0C090003" w:tentative="1">
+      <w:start w:val="1"/>
+      <w:numFmt w:val="bullet"/>
+      <w:lvlText w:val="o"/>
+      <w:lvlJc w:val="left"/>
+      <w:pPr>
+        <w:ind w:left="5760" w:hanging="360"/>
+      </w:pPr>
+      <w:rPr>
+        <w:rFonts w:ascii="Courier New" w:hAnsi="Courier New" w:cs="Courier New" w:hint="default"/>
+      </w:rPr>
+    </w:lvl>
+    <w:lvl w:ilvl="8" w:tplc="0C090005" w:tentative="1">
+      <w:start w:val="1"/>
+      <w:numFmt w:val="bullet"/>
+      <w:lvlText w:val=""/>
+      <w:lvlJc w:val="left"/>
+      <w:pPr>
+        <w:ind w:left="6480" w:hanging="360"/>
+      </w:pPr>
+      <w:rPr>
+        <w:rFonts w:ascii="Wingdings" w:hAnsi="Wingdings" w:hint="default"/>
+      </w:rPr>
+    </w:lvl>
+  </w:abstractNum>
+  <w:abstractNum w:abstractNumId="1" w15:restartNumberingAfterBreak="0">
     <w:nsid w:val="75324FF2"/>
     <w:multiLevelType w:val="hybridMultilevel"/>
     <w:tmpl w:val="52AAC536"/>
@@ -1894,6 +5178,9 @@
     </w:lvl>
   </w:abstractNum>
   <w:num w:numId="1">
+    <w:abstractNumId w:val="1"/>
+  </w:num>
+  <w:num w:numId="2">
     <w:abstractNumId w:val="0"/>
   </w:num>
 </w:numbering>
@@ -2473,6 +5760,25 @@
       <w:szCs w:val="24"/>
     </w:rPr>
   </w:style>
+  <w:style w:type="table" w:styleId="TableGrid">
+    <w:name w:val="Table Grid"/>
+    <w:basedOn w:val="TableNormal"/>
+    <w:uiPriority w:val="39"/>
+    <w:rsid w:val="001235EA"/>
+    <w:pPr>
+      <w:spacing w:after="0" w:line="240" w:lineRule="auto"/>
+    </w:pPr>
+    <w:tblPr>
+      <w:tblBorders>
+        <w:top w:val="single" w:sz="4" w:space="0" w:color="auto"/>
+        <w:left w:val="single" w:sz="4" w:space="0" w:color="auto"/>
+        <w:bottom w:val="single" w:sz="4" w:space="0" w:color="auto"/>
+        <w:right w:val="single" w:sz="4" w:space="0" w:color="auto"/>
+        <w:insideH w:val="single" w:sz="4" w:space="0" w:color="auto"/>
+        <w:insideV w:val="single" w:sz="4" w:space="0" w:color="auto"/>
+      </w:tblBorders>
+    </w:tblPr>
+  </w:style>
 </w:styles>
 </file>
 

</xml_diff>